<commit_message>
complete rationale for data request
</commit_message>
<xml_diff>
--- a/Data Request HS_TurveyLab- July2018.docx
+++ b/Data Request HS_TurveyLab- July2018.docx
@@ -1,6 +1,6 @@
 
 <file path=word/document.xml><?xml version="1.0" encoding="utf-8"?>
-<w:document xmlns:wpc="http://schemas.microsoft.com/office/word/2010/wordprocessingCanvas" xmlns:cx="http://schemas.microsoft.com/office/drawing/2014/chartex" xmlns:cx1="http://schemas.microsoft.com/office/drawing/2015/9/8/chartex" xmlns:mc="http://schemas.openxmlformats.org/markup-compatibility/2006" xmlns:o="urn:schemas-microsoft-com:office:office" xmlns:r="http://schemas.openxmlformats.org/officeDocument/2006/relationships" xmlns:m="http://schemas.openxmlformats.org/officeDocument/2006/math" xmlns:v="urn:schemas-microsoft-com:vml" xmlns:wp14="http://schemas.microsoft.com/office/word/2010/wordprocessingDrawing" xmlns:wp="http://schemas.openxmlformats.org/drawingml/2006/wordprocessingDrawing" xmlns:w10="urn:schemas-microsoft-com:office:word" xmlns:w="http://schemas.openxmlformats.org/wordprocessingml/2006/main" xmlns:w14="http://schemas.microsoft.com/office/word/2010/wordml" xmlns:w15="http://schemas.microsoft.com/office/word/2012/wordml" xmlns:w16se="http://schemas.microsoft.com/office/word/2015/wordml/symex" xmlns:wpg="http://schemas.microsoft.com/office/word/2010/wordprocessingGroup" xmlns:wpi="http://schemas.microsoft.com/office/word/2010/wordprocessingInk" xmlns:wne="http://schemas.microsoft.com/office/word/2006/wordml" xmlns:wps="http://schemas.microsoft.com/office/word/2010/wordprocessingShape" mc:Ignorable="w14 w15 w16se wp14">
+<w:document xmlns:wpc="http://schemas.microsoft.com/office/word/2010/wordprocessingCanvas" xmlns:mc="http://schemas.openxmlformats.org/markup-compatibility/2006" xmlns:o="urn:schemas-microsoft-com:office:office" xmlns:r="http://schemas.openxmlformats.org/officeDocument/2006/relationships" xmlns:m="http://schemas.openxmlformats.org/officeDocument/2006/math" xmlns:v="urn:schemas-microsoft-com:vml" xmlns:wp14="http://schemas.microsoft.com/office/word/2010/wordprocessingDrawing" xmlns:wp="http://schemas.openxmlformats.org/drawingml/2006/wordprocessingDrawing" xmlns:w10="urn:schemas-microsoft-com:office:word" xmlns:w="http://schemas.openxmlformats.org/wordprocessingml/2006/main" xmlns:w14="http://schemas.microsoft.com/office/word/2010/wordml" xmlns:w15="http://schemas.microsoft.com/office/word/2012/wordml" xmlns:wpg="http://schemas.microsoft.com/office/word/2010/wordprocessingGroup" xmlns:wpi="http://schemas.microsoft.com/office/word/2010/wordprocessingInk" xmlns:wne="http://schemas.microsoft.com/office/word/2006/wordml" xmlns:wps="http://schemas.microsoft.com/office/word/2010/wordprocessingShape" mc:Ignorable="w14 w15 wp14">
   <w:body>
     <w:p>
       <w:pPr>
@@ -973,6 +973,13 @@
                       <w:szCs w:val="22"/>
                     </w:rPr>
                   </w:pPr>
+                  <w:r>
+                    <w:rPr>
+                      <w:sz w:val="22"/>
+                      <w:szCs w:val="22"/>
+                    </w:rPr>
+                    <w:t>All questions</w:t>
+                  </w:r>
                 </w:p>
               </w:tc>
               <w:tc>
@@ -1142,6 +1149,13 @@
                       <w:szCs w:val="22"/>
                     </w:rPr>
                   </w:pPr>
+                  <w:r>
+                    <w:rPr>
+                      <w:sz w:val="22"/>
+                      <w:szCs w:val="22"/>
+                    </w:rPr>
+                    <w:t>Q13.3*</w:t>
+                  </w:r>
                 </w:p>
               </w:tc>
               <w:tc>
@@ -1210,7 +1224,6 @@
                             <w:spacing w:val="4"/>
                             <w:sz w:val="17"/>
                             <w:szCs w:val="17"/>
-                            <w:lang w:val="en-CA" w:eastAsia="zh-CN"/>
                           </w:rPr>
                           <w:lastRenderedPageBreak/>
                           <w:drawing>
@@ -1381,6 +1394,12 @@
                       <w:color w:val="000000"/>
                     </w:rPr>
                   </w:pPr>
+                  <w:r>
+                    <w:rPr>
+                      <w:color w:val="000000"/>
+                    </w:rPr>
+                    <w:t>All questions</w:t>
+                  </w:r>
                 </w:p>
               </w:tc>
               <w:tc>
@@ -1407,253 +1426,13 @@
                 <w:tcPr>
                   <w:tcW w:w="2192" w:type="dxa"/>
                 </w:tcPr>
-                <w:tbl>
-                  <w:tblPr>
-                    <w:tblW w:w="5000" w:type="pct"/>
-                    <w:tblCellSpacing w:w="19" w:type="dxa"/>
-                    <w:shd w:val="clear" w:color="auto" w:fill="FFFFFF"/>
-                    <w:tblCellMar>
-                      <w:left w:w="0" w:type="dxa"/>
-                      <w:right w:w="0" w:type="dxa"/>
-                    </w:tblCellMar>
-                    <w:tblLook w:val="04A0" w:firstRow="1" w:lastRow="0" w:firstColumn="1" w:lastColumn="0" w:noHBand="0" w:noVBand="1"/>
-                  </w:tblPr>
-                  <w:tblGrid>
-                    <w:gridCol w:w="70"/>
-                    <w:gridCol w:w="1906"/>
-                  </w:tblGrid>
-                  <w:tr>
-                    <w:trPr>
-                      <w:tblCellSpacing w:w="19" w:type="dxa"/>
-                    </w:trPr>
-                    <w:tc>
-                      <w:tcPr>
-                        <w:tcW w:w="0" w:type="auto"/>
-                        <w:shd w:val="clear" w:color="auto" w:fill="FFFFFF"/>
-                        <w:hideMark/>
-                      </w:tcPr>
-                      <w:p>
-                        <w:pPr>
-                          <w:rPr>
-                            <w:rFonts w:ascii="Verdana" w:hAnsi="Verdana"/>
-                            <w:spacing w:val="4"/>
-                            <w:sz w:val="17"/>
-                            <w:szCs w:val="17"/>
-                          </w:rPr>
-                        </w:pPr>
-                        <w:r>
-                          <w:rPr>
-                            <w:rFonts w:ascii="Verdana" w:hAnsi="Verdana"/>
-                            <w:noProof/>
-                            <w:color w:val="175F9B"/>
-                            <w:spacing w:val="4"/>
-                            <w:sz w:val="17"/>
-                            <w:szCs w:val="17"/>
-                            <w:lang w:val="en-CA" w:eastAsia="zh-CN"/>
-                          </w:rPr>
-                          <w:drawing>
-                            <wp:inline distT="0" distB="0" distL="0" distR="0" wp14:anchorId="2013E650" wp14:editId="36775F82">
-                              <wp:extent cx="8255" cy="8255"/>
-                              <wp:effectExtent l="0" t="0" r="0" b="0"/>
-                              <wp:docPr id="2" name="Picture 2" descr="https://research.healthdiary.ca/CHILDStudy/Client_Images/Products/Small/Blank.gif">
-                                <a:hlinkClick xmlns:a="http://schemas.openxmlformats.org/drawingml/2006/main" r:id="rId13"/>
-                              </wp:docPr>
-                              <wp:cNvGraphicFramePr>
-                                <a:graphicFrameLocks xmlns:a="http://schemas.openxmlformats.org/drawingml/2006/main" noChangeAspect="1"/>
-                              </wp:cNvGraphicFramePr>
-                              <a:graphic xmlns:a="http://schemas.openxmlformats.org/drawingml/2006/main">
-                                <a:graphicData uri="http://schemas.openxmlformats.org/drawingml/2006/picture">
-                                  <pic:pic xmlns:pic="http://schemas.openxmlformats.org/drawingml/2006/picture">
-                                    <pic:nvPicPr>
-                                      <pic:cNvPr id="0" name="ctl00_ContentsHere_gvProductList_ctl04_ManufacImage" descr="https://research.healthdiary.ca/CHILDStudy/Client_Images/Products/Small/Blank.gif">
-                                        <a:hlinkClick r:id="rId13"/>
-                                      </pic:cNvPr>
-                                      <pic:cNvPicPr>
-                                        <a:picLocks noChangeAspect="1" noChangeArrowheads="1"/>
-                                      </pic:cNvPicPr>
-                                    </pic:nvPicPr>
-                                    <pic:blipFill>
-                                      <a:blip r:embed="rId11">
-                                        <a:extLst>
-                                          <a:ext uri="{28A0092B-C50C-407E-A947-70E740481C1C}">
-                                            <a14:useLocalDpi xmlns:a14="http://schemas.microsoft.com/office/drawing/2010/main" val="0"/>
-                                          </a:ext>
-                                        </a:extLst>
-                                      </a:blip>
-                                      <a:srcRect/>
-                                      <a:stretch>
-                                        <a:fillRect/>
-                                      </a:stretch>
-                                    </pic:blipFill>
-                                    <pic:spPr bwMode="auto">
-                                      <a:xfrm>
-                                        <a:off x="0" y="0"/>
-                                        <a:ext cx="8255" cy="8255"/>
-                                      </a:xfrm>
-                                      <a:prstGeom prst="rect">
-                                        <a:avLst/>
-                                      </a:prstGeom>
-                                      <a:noFill/>
-                                      <a:ln>
-                                        <a:noFill/>
-                                      </a:ln>
-                                    </pic:spPr>
-                                  </pic:pic>
-                                </a:graphicData>
-                              </a:graphic>
-                            </wp:inline>
-                          </w:drawing>
-                        </w:r>
-                      </w:p>
-                    </w:tc>
-                    <w:tc>
-                      <w:tcPr>
-                        <w:tcW w:w="5000" w:type="pct"/>
-                        <w:shd w:val="clear" w:color="auto" w:fill="FFFFFF"/>
-                        <w:hideMark/>
-                      </w:tcPr>
-                      <w:tbl>
-                        <w:tblPr>
-                          <w:tblW w:w="5000" w:type="pct"/>
-                          <w:tblCellSpacing w:w="0" w:type="dxa"/>
-                          <w:tblCellMar>
-                            <w:left w:w="0" w:type="dxa"/>
-                            <w:right w:w="0" w:type="dxa"/>
-                          </w:tblCellMar>
-                          <w:tblLook w:val="04A0" w:firstRow="1" w:lastRow="0" w:firstColumn="1" w:lastColumn="0" w:noHBand="0" w:noVBand="1"/>
-                        </w:tblPr>
-                        <w:tblGrid>
-                          <w:gridCol w:w="1849"/>
-                        </w:tblGrid>
-                        <w:tr>
-                          <w:trPr>
-                            <w:tblCellSpacing w:w="0" w:type="dxa"/>
-                          </w:trPr>
-                          <w:tc>
-                            <w:tcPr>
-                              <w:tcW w:w="5000" w:type="pct"/>
-                              <w:hideMark/>
-                            </w:tcPr>
-                            <w:p>
-                              <w:pPr>
-                                <w:rPr>
-                                  <w:rFonts w:ascii="Verdana" w:hAnsi="Verdana"/>
-                                  <w:b/>
-                                  <w:bCs/>
-                                  <w:color w:val="175F9B"/>
-                                  <w:spacing w:val="4"/>
-                                  <w:sz w:val="18"/>
-                                  <w:szCs w:val="18"/>
-                                </w:rPr>
-                              </w:pPr>
-                              <w:hyperlink r:id="rId14" w:history="1">
-                                <w:r>
-                                  <w:rPr>
-                                    <w:rStyle w:val="textbluebold"/>
-                                    <w:rFonts w:ascii="Verdana" w:hAnsi="Verdana"/>
-                                    <w:b/>
-                                    <w:bCs/>
-                                    <w:color w:val="175F9B"/>
-                                    <w:spacing w:val="4"/>
-                                    <w:sz w:val="18"/>
-                                    <w:szCs w:val="18"/>
-                                  </w:rPr>
-                                  <w:t>Child Health 3 Months - General</w:t>
-                                </w:r>
-                              </w:hyperlink>
-                            </w:p>
-                          </w:tc>
-                        </w:tr>
-                      </w:tbl>
-                      <w:p>
-                        <w:pPr>
-                          <w:rPr>
-                            <w:rFonts w:ascii="Verdana" w:hAnsi="Verdana"/>
-                            <w:spacing w:val="4"/>
-                            <w:sz w:val="17"/>
-                            <w:szCs w:val="17"/>
-                          </w:rPr>
-                        </w:pPr>
-                      </w:p>
-                    </w:tc>
-                  </w:tr>
-                </w:tbl>
-                <w:p>
-                  <w:pPr>
-                    <w:rPr>
-                      <w:color w:val="000000"/>
-                    </w:rPr>
-                  </w:pPr>
-                </w:p>
-              </w:tc>
-              <w:tc>
-                <w:tcPr>
-                  <w:tcW w:w="1992" w:type="dxa"/>
-                </w:tcPr>
-                <w:p>
-                  <w:pPr>
-                    <w:rPr>
-                      <w:color w:val="000000"/>
-                    </w:rPr>
-                  </w:pPr>
-                  <w:r>
-                    <w:rPr>
-                      <w:rFonts w:ascii="Verdana" w:hAnsi="Verdana"/>
-                      <w:color w:val="333333"/>
-                      <w:spacing w:val="4"/>
-                      <w:sz w:val="17"/>
-                      <w:szCs w:val="17"/>
-                      <w:shd w:val="clear" w:color="auto" w:fill="FFFFFF"/>
-                    </w:rPr>
-                    <w:t>Q233CHLTH3M</w:t>
-                  </w:r>
-                </w:p>
-              </w:tc>
-              <w:tc>
-                <w:tcPr>
-                  <w:tcW w:w="2392" w:type="dxa"/>
-                </w:tcPr>
-                <w:p>
-                  <w:pPr>
-                    <w:pStyle w:val="Default"/>
-                    <w:rPr>
-                      <w:sz w:val="22"/>
-                      <w:szCs w:val="22"/>
-                    </w:rPr>
-                  </w:pPr>
-                </w:p>
-              </w:tc>
-              <w:tc>
-                <w:tcPr>
-                  <w:tcW w:w="2193" w:type="dxa"/>
-                </w:tcPr>
-                <w:p>
-                  <w:pPr>
-                    <w:rPr>
-                      <w:color w:val="000000"/>
-                    </w:rPr>
-                  </w:pPr>
-                  <w:r>
-                    <w:rPr>
-                      <w:color w:val="000000"/>
-                    </w:rPr>
-                    <w:t>Variables needed to update antibiotics use at 3M</w:t>
-                  </w:r>
-                </w:p>
-              </w:tc>
-            </w:tr>
-            <w:tr>
-              <w:tc>
-                <w:tcPr>
-                  <w:tcW w:w="2192" w:type="dxa"/>
-                </w:tcPr>
-                <w:p>
-                  <w:pPr>
-                    <w:rPr>
-                      <w:color w:val="000000"/>
-                    </w:rPr>
-                  </w:pPr>
-                  <w:hyperlink r:id="rId15" w:history="1">
+                <w:p>
+                  <w:pPr>
+                    <w:rPr>
+                      <w:color w:val="000000"/>
+                    </w:rPr>
+                  </w:pPr>
+                  <w:hyperlink r:id="rId13" w:history="1">
                     <w:r>
                       <w:rPr>
                         <w:rStyle w:val="textbluebold"/>
@@ -1710,6 +1489,9 @@
                       <w:szCs w:val="22"/>
                     </w:rPr>
                   </w:pPr>
+                  <w:r>
+                    <w:t>All questions</w:t>
+                  </w:r>
                 </w:p>
               </w:tc>
               <w:tc>
@@ -1727,244 +1509,6 @@
                       <w:color w:val="000000"/>
                     </w:rPr>
                     <w:t>Obtain Antibiotics nomenclature and dose</w:t>
-                  </w:r>
-                </w:p>
-              </w:tc>
-            </w:tr>
-            <w:tr>
-              <w:tc>
-                <w:tcPr>
-                  <w:tcW w:w="2192" w:type="dxa"/>
-                </w:tcPr>
-                <w:tbl>
-                  <w:tblPr>
-                    <w:tblW w:w="5000" w:type="pct"/>
-                    <w:tblCellSpacing w:w="19" w:type="dxa"/>
-                    <w:shd w:val="clear" w:color="auto" w:fill="FFFFFF"/>
-                    <w:tblCellMar>
-                      <w:left w:w="0" w:type="dxa"/>
-                      <w:right w:w="0" w:type="dxa"/>
-                    </w:tblCellMar>
-                    <w:tblLook w:val="04A0" w:firstRow="1" w:lastRow="0" w:firstColumn="1" w:lastColumn="0" w:noHBand="0" w:noVBand="1"/>
-                  </w:tblPr>
-                  <w:tblGrid>
-                    <w:gridCol w:w="70"/>
-                    <w:gridCol w:w="1906"/>
-                  </w:tblGrid>
-                  <w:tr>
-                    <w:trPr>
-                      <w:tblCellSpacing w:w="19" w:type="dxa"/>
-                    </w:trPr>
-                    <w:tc>
-                      <w:tcPr>
-                        <w:tcW w:w="0" w:type="auto"/>
-                        <w:shd w:val="clear" w:color="auto" w:fill="FFFFFF"/>
-                        <w:hideMark/>
-                      </w:tcPr>
-                      <w:p>
-                        <w:pPr>
-                          <w:rPr>
-                            <w:rFonts w:ascii="Verdana" w:hAnsi="Verdana"/>
-                            <w:spacing w:val="4"/>
-                            <w:sz w:val="17"/>
-                            <w:szCs w:val="17"/>
-                          </w:rPr>
-                        </w:pPr>
-                        <w:r>
-                          <w:rPr>
-                            <w:rFonts w:ascii="Verdana" w:hAnsi="Verdana"/>
-                            <w:noProof/>
-                            <w:color w:val="175F9B"/>
-                            <w:spacing w:val="4"/>
-                            <w:sz w:val="17"/>
-                            <w:szCs w:val="17"/>
-                            <w:lang w:val="en-CA" w:eastAsia="zh-CN"/>
-                          </w:rPr>
-                          <w:drawing>
-                            <wp:inline distT="0" distB="0" distL="0" distR="0">
-                              <wp:extent cx="8255" cy="8255"/>
-                              <wp:effectExtent l="0" t="0" r="0" b="0"/>
-                              <wp:docPr id="1" name="Picture 1" descr="https://research.healthdiary.ca/CHILDStudy/Client_Images/Products/Small/Blank.gif">
-                                <a:hlinkClick xmlns:a="http://schemas.openxmlformats.org/drawingml/2006/main" r:id="rId14"/>
-                              </wp:docPr>
-                              <wp:cNvGraphicFramePr>
-                                <a:graphicFrameLocks xmlns:a="http://schemas.openxmlformats.org/drawingml/2006/main" noChangeAspect="1"/>
-                              </wp:cNvGraphicFramePr>
-                              <a:graphic xmlns:a="http://schemas.openxmlformats.org/drawingml/2006/main">
-                                <a:graphicData uri="http://schemas.openxmlformats.org/drawingml/2006/picture">
-                                  <pic:pic xmlns:pic="http://schemas.openxmlformats.org/drawingml/2006/picture">
-                                    <pic:nvPicPr>
-                                      <pic:cNvPr id="0" name="ctl00_ContentsHere_gvProductList_ctl04_ManufacImage" descr="https://research.healthdiary.ca/CHILDStudy/Client_Images/Products/Small/Blank.gif">
-                                        <a:hlinkClick r:id="rId14"/>
-                                      </pic:cNvPr>
-                                      <pic:cNvPicPr>
-                                        <a:picLocks noChangeAspect="1" noChangeArrowheads="1"/>
-                                      </pic:cNvPicPr>
-                                    </pic:nvPicPr>
-                                    <pic:blipFill>
-                                      <a:blip r:embed="rId11">
-                                        <a:extLst>
-                                          <a:ext uri="{28A0092B-C50C-407E-A947-70E740481C1C}">
-                                            <a14:useLocalDpi xmlns:a14="http://schemas.microsoft.com/office/drawing/2010/main" val="0"/>
-                                          </a:ext>
-                                        </a:extLst>
-                                      </a:blip>
-                                      <a:srcRect/>
-                                      <a:stretch>
-                                        <a:fillRect/>
-                                      </a:stretch>
-                                    </pic:blipFill>
-                                    <pic:spPr bwMode="auto">
-                                      <a:xfrm>
-                                        <a:off x="0" y="0"/>
-                                        <a:ext cx="8255" cy="8255"/>
-                                      </a:xfrm>
-                                      <a:prstGeom prst="rect">
-                                        <a:avLst/>
-                                      </a:prstGeom>
-                                      <a:noFill/>
-                                      <a:ln>
-                                        <a:noFill/>
-                                      </a:ln>
-                                    </pic:spPr>
-                                  </pic:pic>
-                                </a:graphicData>
-                              </a:graphic>
-                            </wp:inline>
-                          </w:drawing>
-                        </w:r>
-                      </w:p>
-                    </w:tc>
-                    <w:tc>
-                      <w:tcPr>
-                        <w:tcW w:w="5000" w:type="pct"/>
-                        <w:shd w:val="clear" w:color="auto" w:fill="FFFFFF"/>
-                        <w:hideMark/>
-                      </w:tcPr>
-                      <w:tbl>
-                        <w:tblPr>
-                          <w:tblW w:w="5000" w:type="pct"/>
-                          <w:tblCellSpacing w:w="0" w:type="dxa"/>
-                          <w:tblCellMar>
-                            <w:left w:w="0" w:type="dxa"/>
-                            <w:right w:w="0" w:type="dxa"/>
-                          </w:tblCellMar>
-                          <w:tblLook w:val="04A0" w:firstRow="1" w:lastRow="0" w:firstColumn="1" w:lastColumn="0" w:noHBand="0" w:noVBand="1"/>
-                        </w:tblPr>
-                        <w:tblGrid>
-                          <w:gridCol w:w="1849"/>
-                        </w:tblGrid>
-                        <w:tr>
-                          <w:trPr>
-                            <w:tblCellSpacing w:w="0" w:type="dxa"/>
-                          </w:trPr>
-                          <w:tc>
-                            <w:tcPr>
-                              <w:tcW w:w="5000" w:type="pct"/>
-                              <w:hideMark/>
-                            </w:tcPr>
-                            <w:p>
-                              <w:pPr>
-                                <w:rPr>
-                                  <w:rFonts w:ascii="Verdana" w:hAnsi="Verdana"/>
-                                  <w:b/>
-                                  <w:bCs/>
-                                  <w:color w:val="175F9B"/>
-                                  <w:spacing w:val="4"/>
-                                  <w:sz w:val="18"/>
-                                  <w:szCs w:val="18"/>
-                                </w:rPr>
-                              </w:pPr>
-                              <w:hyperlink r:id="rId16" w:history="1">
-                                <w:r>
-                                  <w:rPr>
-                                    <w:rStyle w:val="textbluebold"/>
-                                    <w:rFonts w:ascii="Verdana" w:hAnsi="Verdana"/>
-                                    <w:b/>
-                                    <w:bCs/>
-                                    <w:color w:val="175F9B"/>
-                                    <w:spacing w:val="4"/>
-                                    <w:sz w:val="18"/>
-                                    <w:szCs w:val="18"/>
-                                  </w:rPr>
-                                  <w:t>Child Health 6 Months - General</w:t>
-                                </w:r>
-                              </w:hyperlink>
-                            </w:p>
-                          </w:tc>
-                        </w:tr>
-                      </w:tbl>
-                      <w:p>
-                        <w:pPr>
-                          <w:rPr>
-                            <w:rFonts w:ascii="Verdana" w:hAnsi="Verdana"/>
-                            <w:spacing w:val="4"/>
-                            <w:sz w:val="17"/>
-                            <w:szCs w:val="17"/>
-                          </w:rPr>
-                        </w:pPr>
-                      </w:p>
-                    </w:tc>
-                  </w:tr>
-                </w:tbl>
-                <w:p>
-                  <w:pPr>
-                    <w:rPr>
-                      <w:color w:val="000000"/>
-                    </w:rPr>
-                  </w:pPr>
-                </w:p>
-              </w:tc>
-              <w:tc>
-                <w:tcPr>
-                  <w:tcW w:w="1992" w:type="dxa"/>
-                </w:tcPr>
-                <w:p>
-                  <w:pPr>
-                    <w:rPr>
-                      <w:color w:val="000000"/>
-                    </w:rPr>
-                  </w:pPr>
-                  <w:r>
-                    <w:rPr>
-                      <w:rFonts w:ascii="Verdana" w:hAnsi="Verdana"/>
-                      <w:color w:val="333333"/>
-                      <w:spacing w:val="4"/>
-                      <w:sz w:val="17"/>
-                      <w:szCs w:val="17"/>
-                      <w:shd w:val="clear" w:color="auto" w:fill="FFFFFF"/>
-                    </w:rPr>
-                    <w:t>Q234CHLTH6M</w:t>
-                  </w:r>
-                </w:p>
-              </w:tc>
-              <w:tc>
-                <w:tcPr>
-                  <w:tcW w:w="2392" w:type="dxa"/>
-                </w:tcPr>
-                <w:p>
-                  <w:pPr>
-                    <w:rPr>
-                      <w:color w:val="000000"/>
-                    </w:rPr>
-                  </w:pPr>
-                </w:p>
-              </w:tc>
-              <w:tc>
-                <w:tcPr>
-                  <w:tcW w:w="2193" w:type="dxa"/>
-                </w:tcPr>
-                <w:p>
-                  <w:pPr>
-                    <w:rPr>
-                      <w:color w:val="000000"/>
-                    </w:rPr>
-                  </w:pPr>
-                  <w:r>
-                    <w:rPr>
-                      <w:color w:val="000000"/>
-                    </w:rPr>
-                    <w:t>Variables needed to update antibiotics use at 6M</w:t>
                   </w:r>
                 </w:p>
               </w:tc>
@@ -2042,7 +1586,7 @@
                                   <w:szCs w:val="18"/>
                                 </w:rPr>
                               </w:pPr>
-                              <w:hyperlink r:id="rId17" w:history="1">
+                              <w:hyperlink r:id="rId14" w:history="1">
                                 <w:r>
                                   <w:rPr>
                                     <w:rStyle w:val="textbluebold"/>
@@ -2120,6 +1664,12 @@
                       <w:color w:val="000000"/>
                     </w:rPr>
                   </w:pPr>
+                  <w:r>
+                    <w:rPr>
+                      <w:color w:val="000000"/>
+                    </w:rPr>
+                    <w:t>All questions</w:t>
+                  </w:r>
                 </w:p>
               </w:tc>
               <w:tc>
@@ -2152,21 +1702,19 @@
                       <w:color w:val="000000"/>
                     </w:rPr>
                   </w:pPr>
-                  <w:hyperlink r:id="rId18" w:history="1">
-                    <w:r>
-                      <w:rPr>
-                        <w:rStyle w:val="textbluebold"/>
-                        <w:rFonts w:ascii="Verdana" w:hAnsi="Verdana"/>
-                        <w:b/>
-                        <w:bCs/>
-                        <w:color w:val="175F9B"/>
-                        <w:spacing w:val="4"/>
-                        <w:sz w:val="18"/>
-                        <w:szCs w:val="18"/>
-                      </w:rPr>
-                      <w:t>Child Health 1 Year - General</w:t>
-                    </w:r>
-                  </w:hyperlink>
+                  <w:r>
+                    <w:rPr>
+                      <w:rStyle w:val="textbluebold"/>
+                      <w:rFonts w:ascii="Verdana" w:hAnsi="Verdana"/>
+                      <w:b/>
+                      <w:bCs/>
+                      <w:color w:val="175F9B"/>
+                      <w:spacing w:val="4"/>
+                      <w:sz w:val="18"/>
+                      <w:szCs w:val="18"/>
+                    </w:rPr>
+                    <w:t>Child Medication 1 Year</w:t>
+                  </w:r>
                 </w:p>
               </w:tc>
               <w:tc>
@@ -2188,7 +1736,7 @@
                       <w:szCs w:val="17"/>
                       <w:shd w:val="clear" w:color="auto" w:fill="FFFFFF"/>
                     </w:rPr>
-                    <w:t>Q198CHLTH1Y</w:t>
+                    <w:t>Q129CMED1Y</w:t>
                   </w:r>
                 </w:p>
               </w:tc>
@@ -2202,6 +1750,12 @@
                       <w:color w:val="000000"/>
                     </w:rPr>
                   </w:pPr>
+                  <w:r>
+                    <w:rPr>
+                      <w:color w:val="000000"/>
+                    </w:rPr>
+                    <w:t>All questions</w:t>
+                  </w:r>
                 </w:p>
               </w:tc>
               <w:tc>
@@ -2218,167 +1772,7 @@
                     <w:rPr>
                       <w:color w:val="000000"/>
                     </w:rPr>
-                    <w:t>Variables needed to update antibiotics use at 12M</w:t>
-                  </w:r>
-                </w:p>
-              </w:tc>
-            </w:tr>
-            <w:tr>
-              <w:tc>
-                <w:tcPr>
-                  <w:tcW w:w="2192" w:type="dxa"/>
-                </w:tcPr>
-                <w:p>
-                  <w:pPr>
-                    <w:rPr>
-                      <w:color w:val="000000"/>
-                    </w:rPr>
-                  </w:pPr>
-                  <w:r>
-                    <w:rPr>
-                      <w:rStyle w:val="textbluebold"/>
-                      <w:rFonts w:ascii="Verdana" w:hAnsi="Verdana"/>
-                      <w:b/>
-                      <w:bCs/>
-                      <w:color w:val="175F9B"/>
-                      <w:spacing w:val="4"/>
-                      <w:sz w:val="18"/>
-                      <w:szCs w:val="18"/>
-                    </w:rPr>
-                    <w:t>Child Medication 1 Year</w:t>
-                  </w:r>
-                </w:p>
-              </w:tc>
-              <w:tc>
-                <w:tcPr>
-                  <w:tcW w:w="1992" w:type="dxa"/>
-                </w:tcPr>
-                <w:p>
-                  <w:pPr>
-                    <w:rPr>
-                      <w:color w:val="000000"/>
-                    </w:rPr>
-                  </w:pPr>
-                  <w:r>
-                    <w:rPr>
-                      <w:rFonts w:ascii="Verdana" w:hAnsi="Verdana"/>
-                      <w:color w:val="333333"/>
-                      <w:spacing w:val="4"/>
-                      <w:sz w:val="17"/>
-                      <w:szCs w:val="17"/>
-                      <w:shd w:val="clear" w:color="auto" w:fill="FFFFFF"/>
-                    </w:rPr>
-                    <w:t>Q129CMED1Y</w:t>
-                  </w:r>
-                </w:p>
-              </w:tc>
-              <w:tc>
-                <w:tcPr>
-                  <w:tcW w:w="2392" w:type="dxa"/>
-                </w:tcPr>
-                <w:p>
-                  <w:pPr>
-                    <w:rPr>
-                      <w:color w:val="000000"/>
-                    </w:rPr>
-                  </w:pPr>
-                </w:p>
-              </w:tc>
-              <w:tc>
-                <w:tcPr>
-                  <w:tcW w:w="2193" w:type="dxa"/>
-                </w:tcPr>
-                <w:p>
-                  <w:pPr>
-                    <w:rPr>
-                      <w:color w:val="000000"/>
-                    </w:rPr>
-                  </w:pPr>
-                  <w:r>
-                    <w:rPr>
-                      <w:color w:val="000000"/>
-                    </w:rPr>
                     <w:t>Obtain Antibiotics nomenclature</w:t>
-                  </w:r>
-                </w:p>
-              </w:tc>
-            </w:tr>
-            <w:tr>
-              <w:tc>
-                <w:tcPr>
-                  <w:tcW w:w="2192" w:type="dxa"/>
-                </w:tcPr>
-                <w:p>
-                  <w:pPr>
-                    <w:rPr>
-                      <w:color w:val="000000"/>
-                    </w:rPr>
-                  </w:pPr>
-                  <w:hyperlink r:id="rId19" w:history="1">
-                    <w:r>
-                      <w:rPr>
-                        <w:rStyle w:val="textbluebold"/>
-                        <w:rFonts w:ascii="Verdana" w:hAnsi="Verdana"/>
-                        <w:b/>
-                        <w:bCs/>
-                        <w:color w:val="175F9B"/>
-                        <w:spacing w:val="4"/>
-                        <w:sz w:val="18"/>
-                        <w:szCs w:val="18"/>
-                      </w:rPr>
-                      <w:t>Child Health 18 Months - General</w:t>
-                    </w:r>
-                  </w:hyperlink>
-                </w:p>
-              </w:tc>
-              <w:tc>
-                <w:tcPr>
-                  <w:tcW w:w="1992" w:type="dxa"/>
-                </w:tcPr>
-                <w:p>
-                  <w:pPr>
-                    <w:rPr>
-                      <w:color w:val="000000"/>
-                    </w:rPr>
-                  </w:pPr>
-                  <w:r>
-                    <w:rPr>
-                      <w:rFonts w:ascii="Verdana" w:hAnsi="Verdana"/>
-                      <w:spacing w:val="4"/>
-                      <w:sz w:val="17"/>
-                      <w:szCs w:val="17"/>
-                    </w:rPr>
-                    <w:t>Q218CHLTH18M</w:t>
-                  </w:r>
-                </w:p>
-              </w:tc>
-              <w:tc>
-                <w:tcPr>
-                  <w:tcW w:w="2392" w:type="dxa"/>
-                </w:tcPr>
-                <w:p>
-                  <w:pPr>
-                    <w:rPr>
-                      <w:color w:val="000000"/>
-                    </w:rPr>
-                  </w:pPr>
-                </w:p>
-              </w:tc>
-              <w:tc>
-                <w:tcPr>
-                  <w:tcW w:w="2193" w:type="dxa"/>
-                </w:tcPr>
-                <w:p>
-                  <w:pPr>
-                    <w:rPr>
-                      <w:color w:val="000000"/>
-                    </w:rPr>
-                  </w:pPr>
-                  <w:r>
-                    <w:rPr>
-                      <w:color w:val="000000"/>
-                    </w:rPr>
-                    <w:t>Variables needed to update antibiotics use at 18M</w:t>
                   </w:r>
                 </w:p>
               </w:tc>
@@ -2574,6 +1968,12 @@
                       <w:color w:val="000000"/>
                     </w:rPr>
                   </w:pPr>
+                  <w:r>
+                    <w:rPr>
+                      <w:color w:val="000000"/>
+                    </w:rPr>
+                    <w:t>All questions</w:t>
+                  </w:r>
                 </w:p>
               </w:tc>
               <w:tc>
@@ -2600,112 +2000,25 @@
                 <w:tcPr>
                   <w:tcW w:w="2192" w:type="dxa"/>
                 </w:tcPr>
-                <w:tbl>
-                  <w:tblPr>
-                    <w:tblW w:w="5000" w:type="pct"/>
-                    <w:tblCellSpacing w:w="19" w:type="dxa"/>
-                    <w:shd w:val="clear" w:color="auto" w:fill="FFFFFF"/>
-                    <w:tblCellMar>
-                      <w:left w:w="0" w:type="dxa"/>
-                      <w:right w:w="0" w:type="dxa"/>
-                    </w:tblCellMar>
-                    <w:tblLook w:val="04A0" w:firstRow="1" w:lastRow="0" w:firstColumn="1" w:lastColumn="0" w:noHBand="0" w:noVBand="1"/>
-                  </w:tblPr>
-                  <w:tblGrid>
-                    <w:gridCol w:w="1976"/>
-                  </w:tblGrid>
-                  <w:tr>
-                    <w:trPr>
-                      <w:tblCellSpacing w:w="19" w:type="dxa"/>
-                    </w:trPr>
-                    <w:tc>
-                      <w:tcPr>
-                        <w:tcW w:w="5000" w:type="pct"/>
-                        <w:shd w:val="clear" w:color="auto" w:fill="FFFFFF"/>
-                        <w:hideMark/>
-                      </w:tcPr>
-                      <w:p>
-                        <w:pPr>
-                          <w:rPr>
-                            <w:rFonts w:ascii="Verdana" w:hAnsi="Verdana"/>
-                            <w:spacing w:val="4"/>
-                            <w:sz w:val="17"/>
-                            <w:szCs w:val="17"/>
-                          </w:rPr>
-                        </w:pPr>
-                      </w:p>
-                      <w:tbl>
-                        <w:tblPr>
-                          <w:tblW w:w="5000" w:type="pct"/>
-                          <w:tblCellSpacing w:w="0" w:type="dxa"/>
-                          <w:tblCellMar>
-                            <w:left w:w="0" w:type="dxa"/>
-                            <w:right w:w="0" w:type="dxa"/>
-                          </w:tblCellMar>
-                          <w:tblLook w:val="04A0" w:firstRow="1" w:lastRow="0" w:firstColumn="1" w:lastColumn="0" w:noHBand="0" w:noVBand="1"/>
-                        </w:tblPr>
-                        <w:tblGrid>
-                          <w:gridCol w:w="1900"/>
-                        </w:tblGrid>
-                        <w:tr>
-                          <w:trPr>
-                            <w:tblCellSpacing w:w="0" w:type="dxa"/>
-                          </w:trPr>
-                          <w:tc>
-                            <w:tcPr>
-                              <w:tcW w:w="0" w:type="auto"/>
-                              <w:hideMark/>
-                            </w:tcPr>
-                            <w:p>
-                              <w:pPr>
-                                <w:rPr>
-                                  <w:rFonts w:ascii="Verdana" w:hAnsi="Verdana"/>
-                                  <w:b/>
-                                  <w:bCs/>
-                                  <w:color w:val="175F9B"/>
-                                  <w:spacing w:val="4"/>
-                                  <w:sz w:val="18"/>
-                                  <w:szCs w:val="18"/>
-                                </w:rPr>
-                              </w:pPr>
-                              <w:hyperlink r:id="rId20" w:history="1">
-                                <w:r>
-                                  <w:rPr>
-                                    <w:rStyle w:val="textbluebold"/>
-                                    <w:rFonts w:ascii="Verdana" w:hAnsi="Verdana"/>
-                                    <w:b/>
-                                    <w:bCs/>
-                                    <w:color w:val="175F9B"/>
-                                    <w:spacing w:val="4"/>
-                                    <w:sz w:val="18"/>
-                                    <w:szCs w:val="18"/>
-                                  </w:rPr>
-                                  <w:t>Child Health 2 Years - General</w:t>
-                                </w:r>
-                              </w:hyperlink>
-                            </w:p>
-                          </w:tc>
-                        </w:tr>
-                      </w:tbl>
-                      <w:p>
-                        <w:pPr>
-                          <w:rPr>
-                            <w:rFonts w:ascii="Verdana" w:hAnsi="Verdana"/>
-                            <w:spacing w:val="4"/>
-                            <w:sz w:val="17"/>
-                            <w:szCs w:val="17"/>
-                          </w:rPr>
-                        </w:pPr>
-                      </w:p>
-                    </w:tc>
-                  </w:tr>
-                </w:tbl>
-                <w:p>
-                  <w:pPr>
-                    <w:rPr>
-                      <w:color w:val="000000"/>
-                    </w:rPr>
-                  </w:pPr>
+                <w:p>
+                  <w:pPr>
+                    <w:rPr>
+                      <w:color w:val="000000"/>
+                    </w:rPr>
+                  </w:pPr>
+                  <w:r>
+                    <w:rPr>
+                      <w:rStyle w:val="textbluebold"/>
+                      <w:rFonts w:ascii="Verdana" w:hAnsi="Verdana"/>
+                      <w:b/>
+                      <w:bCs/>
+                      <w:color w:val="175F9B"/>
+                      <w:spacing w:val="4"/>
+                      <w:sz w:val="18"/>
+                      <w:szCs w:val="18"/>
+                    </w:rPr>
+                    <w:t>Child Medication 2 Years</w:t>
+                  </w:r>
                 </w:p>
               </w:tc>
               <w:tc>
@@ -2714,11 +2027,6 @@
                 </w:tcPr>
                 <w:p>
                   <w:pPr>
-                    <w:rPr>
-                      <w:color w:val="000000"/>
-                    </w:rPr>
-                  </w:pPr>
-                  <w:r>
                     <w:rPr>
                       <w:rFonts w:ascii="Verdana" w:hAnsi="Verdana"/>
                       <w:color w:val="333333"/>
@@ -2727,7 +2035,17 @@
                       <w:szCs w:val="17"/>
                       <w:shd w:val="clear" w:color="auto" w:fill="FFFFFF"/>
                     </w:rPr>
-                    <w:t>Q299CHLTH2Y</w:t>
+                  </w:pPr>
+                  <w:r>
+                    <w:rPr>
+                      <w:rFonts w:ascii="Verdana" w:hAnsi="Verdana"/>
+                      <w:color w:val="333333"/>
+                      <w:spacing w:val="4"/>
+                      <w:sz w:val="17"/>
+                      <w:szCs w:val="17"/>
+                      <w:shd w:val="clear" w:color="auto" w:fill="FFFFFF"/>
+                    </w:rPr>
+                    <w:t>Q222CMED2Y</w:t>
                   </w:r>
                 </w:p>
               </w:tc>
@@ -2741,6 +2059,12 @@
                       <w:color w:val="000000"/>
                     </w:rPr>
                   </w:pPr>
+                  <w:r>
+                    <w:rPr>
+                      <w:color w:val="000000"/>
+                    </w:rPr>
+                    <w:t>All questions</w:t>
+                  </w:r>
                 </w:p>
               </w:tc>
               <w:tc>
@@ -2757,7 +2081,7 @@
                     <w:rPr>
                       <w:color w:val="000000"/>
                     </w:rPr>
-                    <w:t>Variables needed to inform antibiotics use by age 2</w:t>
+                    <w:t>Obtain Antibiotics nomenclature</w:t>
                   </w:r>
                 </w:p>
               </w:tc>
@@ -2784,7 +2108,7 @@
                       <w:sz w:val="18"/>
                       <w:szCs w:val="18"/>
                     </w:rPr>
-                    <w:t>Child Medication 2 Years</w:t>
+                    <w:t>Child Medication 2.5 Years</w:t>
                   </w:r>
                 </w:p>
               </w:tc>
@@ -2794,6 +2118,11 @@
                 </w:tcPr>
                 <w:p>
                   <w:pPr>
+                    <w:rPr>
+                      <w:color w:val="000000"/>
+                    </w:rPr>
+                  </w:pPr>
+                  <w:r>
                     <w:rPr>
                       <w:rFonts w:ascii="Verdana" w:hAnsi="Verdana"/>
                       <w:color w:val="333333"/>
@@ -2802,8 +2131,79 @@
                       <w:szCs w:val="17"/>
                       <w:shd w:val="clear" w:color="auto" w:fill="FFFFFF"/>
                     </w:rPr>
-                  </w:pPr>
-                  <w:r>
+                    <w:t>Q304CMED2HY</w:t>
+                  </w:r>
+                </w:p>
+              </w:tc>
+              <w:tc>
+                <w:tcPr>
+                  <w:tcW w:w="2392" w:type="dxa"/>
+                </w:tcPr>
+                <w:p>
+                  <w:pPr>
+                    <w:rPr>
+                      <w:color w:val="000000"/>
+                    </w:rPr>
+                  </w:pPr>
+                  <w:r>
+                    <w:rPr>
+                      <w:color w:val="000000"/>
+                    </w:rPr>
+                    <w:t>All questions</w:t>
+                  </w:r>
+                </w:p>
+              </w:tc>
+              <w:tc>
+                <w:tcPr>
+                  <w:tcW w:w="2193" w:type="dxa"/>
+                </w:tcPr>
+                <w:p>
+                  <w:pPr>
+                    <w:rPr>
+                      <w:color w:val="000000"/>
+                    </w:rPr>
+                  </w:pPr>
+                  <w:r>
+                    <w:rPr>
+                      <w:color w:val="000000"/>
+                    </w:rPr>
+                    <w:t>Obtain Antibiotics nomenclature</w:t>
+                  </w:r>
+                </w:p>
+              </w:tc>
+            </w:tr>
+            <w:tr>
+              <w:tc>
+                <w:tcPr>
+                  <w:tcW w:w="2192" w:type="dxa"/>
+                </w:tcPr>
+                <w:p>
+                  <w:pPr>
+                    <w:rPr>
+                      <w:color w:val="000000"/>
+                    </w:rPr>
+                  </w:pPr>
+                  <w:r>
+                    <w:rPr>
+                      <w:rStyle w:val="textbluebold"/>
+                      <w:rFonts w:ascii="Verdana" w:hAnsi="Verdana"/>
+                      <w:b/>
+                      <w:bCs/>
+                      <w:color w:val="175F9B"/>
+                      <w:spacing w:val="4"/>
+                      <w:sz w:val="18"/>
+                      <w:szCs w:val="18"/>
+                    </w:rPr>
+                    <w:t>Child Medication 3 Years</w:t>
+                  </w:r>
+                </w:p>
+              </w:tc>
+              <w:tc>
+                <w:tcPr>
+                  <w:tcW w:w="1992" w:type="dxa"/>
+                </w:tcPr>
+                <w:p>
+                  <w:pPr>
                     <w:rPr>
                       <w:rFonts w:ascii="Verdana" w:hAnsi="Verdana"/>
                       <w:color w:val="333333"/>
@@ -2812,163 +2212,6 @@
                       <w:szCs w:val="17"/>
                       <w:shd w:val="clear" w:color="auto" w:fill="FFFFFF"/>
                     </w:rPr>
-                    <w:t>Q222CMED2Y</w:t>
-                  </w:r>
-                </w:p>
-              </w:tc>
-              <w:tc>
-                <w:tcPr>
-                  <w:tcW w:w="2392" w:type="dxa"/>
-                </w:tcPr>
-                <w:p>
-                  <w:pPr>
-                    <w:rPr>
-                      <w:color w:val="000000"/>
-                    </w:rPr>
-                  </w:pPr>
-                </w:p>
-              </w:tc>
-              <w:tc>
-                <w:tcPr>
-                  <w:tcW w:w="2193" w:type="dxa"/>
-                </w:tcPr>
-                <w:p>
-                  <w:pPr>
-                    <w:rPr>
-                      <w:color w:val="000000"/>
-                    </w:rPr>
-                  </w:pPr>
-                  <w:r>
-                    <w:rPr>
-                      <w:color w:val="000000"/>
-                    </w:rPr>
-                    <w:t>Obtain Antibiotics nomenclature</w:t>
-                  </w:r>
-                </w:p>
-              </w:tc>
-            </w:tr>
-            <w:tr>
-              <w:tc>
-                <w:tcPr>
-                  <w:tcW w:w="2192" w:type="dxa"/>
-                </w:tcPr>
-                <w:tbl>
-                  <w:tblPr>
-                    <w:tblW w:w="5000" w:type="pct"/>
-                    <w:tblCellSpacing w:w="19" w:type="dxa"/>
-                    <w:shd w:val="clear" w:color="auto" w:fill="FFFFFF"/>
-                    <w:tblCellMar>
-                      <w:left w:w="0" w:type="dxa"/>
-                      <w:right w:w="0" w:type="dxa"/>
-                    </w:tblCellMar>
-                    <w:tblLook w:val="04A0" w:firstRow="1" w:lastRow="0" w:firstColumn="1" w:lastColumn="0" w:noHBand="0" w:noVBand="1"/>
-                  </w:tblPr>
-                  <w:tblGrid>
-                    <w:gridCol w:w="1976"/>
-                  </w:tblGrid>
-                  <w:tr>
-                    <w:trPr>
-                      <w:tblCellSpacing w:w="19" w:type="dxa"/>
-                    </w:trPr>
-                    <w:tc>
-                      <w:tcPr>
-                        <w:tcW w:w="5000" w:type="pct"/>
-                        <w:shd w:val="clear" w:color="auto" w:fill="FFFFFF"/>
-                        <w:hideMark/>
-                      </w:tcPr>
-                      <w:p>
-                        <w:pPr>
-                          <w:rPr>
-                            <w:rFonts w:ascii="Verdana" w:hAnsi="Verdana"/>
-                            <w:spacing w:val="4"/>
-                            <w:sz w:val="17"/>
-                            <w:szCs w:val="17"/>
-                          </w:rPr>
-                        </w:pPr>
-                      </w:p>
-                      <w:tbl>
-                        <w:tblPr>
-                          <w:tblW w:w="5000" w:type="pct"/>
-                          <w:tblCellSpacing w:w="0" w:type="dxa"/>
-                          <w:tblCellMar>
-                            <w:left w:w="0" w:type="dxa"/>
-                            <w:right w:w="0" w:type="dxa"/>
-                          </w:tblCellMar>
-                          <w:tblLook w:val="04A0" w:firstRow="1" w:lastRow="0" w:firstColumn="1" w:lastColumn="0" w:noHBand="0" w:noVBand="1"/>
-                        </w:tblPr>
-                        <w:tblGrid>
-                          <w:gridCol w:w="1900"/>
-                        </w:tblGrid>
-                        <w:tr>
-                          <w:trPr>
-                            <w:tblCellSpacing w:w="0" w:type="dxa"/>
-                          </w:trPr>
-                          <w:tc>
-                            <w:tcPr>
-                              <w:tcW w:w="0" w:type="auto"/>
-                              <w:hideMark/>
-                            </w:tcPr>
-                            <w:p>
-                              <w:pPr>
-                                <w:rPr>
-                                  <w:rFonts w:ascii="Verdana" w:hAnsi="Verdana"/>
-                                  <w:b/>
-                                  <w:bCs/>
-                                  <w:color w:val="175F9B"/>
-                                  <w:spacing w:val="4"/>
-                                  <w:sz w:val="18"/>
-                                  <w:szCs w:val="18"/>
-                                </w:rPr>
-                              </w:pPr>
-                              <w:hyperlink r:id="rId21" w:history="1">
-                                <w:r>
-                                  <w:rPr>
-                                    <w:rStyle w:val="textbluebold"/>
-                                    <w:rFonts w:ascii="Verdana" w:hAnsi="Verdana"/>
-                                    <w:b/>
-                                    <w:bCs/>
-                                    <w:color w:val="175F9B"/>
-                                    <w:spacing w:val="4"/>
-                                    <w:sz w:val="18"/>
-                                    <w:szCs w:val="18"/>
-                                  </w:rPr>
-                                  <w:t>Child Health 2.5 Years - General</w:t>
-                                </w:r>
-                              </w:hyperlink>
-                            </w:p>
-                          </w:tc>
-                        </w:tr>
-                      </w:tbl>
-                      <w:p>
-                        <w:pPr>
-                          <w:rPr>
-                            <w:rFonts w:ascii="Verdana" w:hAnsi="Verdana"/>
-                            <w:spacing w:val="4"/>
-                            <w:sz w:val="17"/>
-                            <w:szCs w:val="17"/>
-                          </w:rPr>
-                        </w:pPr>
-                      </w:p>
-                    </w:tc>
-                  </w:tr>
-                </w:tbl>
-                <w:p>
-                  <w:pPr>
-                    <w:rPr>
-                      <w:color w:val="000000"/>
-                    </w:rPr>
-                  </w:pPr>
-                </w:p>
-              </w:tc>
-              <w:tc>
-                <w:tcPr>
-                  <w:tcW w:w="1992" w:type="dxa"/>
-                </w:tcPr>
-                <w:p>
-                  <w:pPr>
-                    <w:rPr>
-                      <w:color w:val="000000"/>
-                    </w:rPr>
                   </w:pPr>
                   <w:r>
                     <w:rPr>
@@ -2979,7 +2222,7 @@
                       <w:szCs w:val="17"/>
                       <w:shd w:val="clear" w:color="auto" w:fill="FFFFFF"/>
                     </w:rPr>
-                    <w:t>Q302CHLTH2HY</w:t>
+                    <w:t>Q367CMED3Y</w:t>
                   </w:r>
                 </w:p>
               </w:tc>
@@ -2993,6 +2236,12 @@
                       <w:color w:val="000000"/>
                     </w:rPr>
                   </w:pPr>
+                  <w:r>
+                    <w:rPr>
+                      <w:color w:val="000000"/>
+                    </w:rPr>
+                    <w:t>All questions</w:t>
+                  </w:r>
                 </w:p>
               </w:tc>
               <w:tc>
@@ -3009,13 +2258,7 @@
                     <w:rPr>
                       <w:color w:val="000000"/>
                     </w:rPr>
-                    <w:t xml:space="preserve">Variables needed to inform antibiotics use by </w:t>
-                  </w:r>
-                  <w:r>
-                    <w:rPr>
-                      <w:color w:val="000000"/>
-                    </w:rPr>
-                    <w:t>2.5 years of age</w:t>
+                    <w:t>Obtain Antibiotics nomenclature</w:t>
                   </w:r>
                 </w:p>
               </w:tc>
@@ -3027,11 +2270,6 @@
                 </w:tcPr>
                 <w:p>
                   <w:pPr>
-                    <w:rPr>
-                      <w:color w:val="000000"/>
-                    </w:rPr>
-                  </w:pPr>
-                  <w:r>
                     <w:rPr>
                       <w:rStyle w:val="textbluebold"/>
                       <w:rFonts w:ascii="Verdana" w:hAnsi="Verdana"/>
@@ -3042,8 +2280,33 @@
                       <w:sz w:val="18"/>
                       <w:szCs w:val="18"/>
                     </w:rPr>
-                    <w:t>Child Medication 2.5 Years</w:t>
-                  </w:r>
+                  </w:pPr>
+                  <w:r>
+                    <w:rPr>
+                      <w:rStyle w:val="textbluebold"/>
+                      <w:rFonts w:ascii="Verdana" w:hAnsi="Verdana"/>
+                      <w:b/>
+                      <w:bCs/>
+                      <w:color w:val="175F9B"/>
+                      <w:spacing w:val="4"/>
+                      <w:sz w:val="18"/>
+                      <w:szCs w:val="18"/>
+                    </w:rPr>
+                    <w:t>Child Medication 4 Years</w:t>
+                  </w:r>
+                </w:p>
+                <w:p>
+                  <w:pPr>
+                    <w:rPr>
+                      <w:rFonts w:ascii="Verdana" w:hAnsi="Verdana"/>
+                      <w:b/>
+                      <w:bCs/>
+                      <w:color w:val="175F9B"/>
+                      <w:spacing w:val="4"/>
+                      <w:sz w:val="18"/>
+                      <w:szCs w:val="18"/>
+                    </w:rPr>
+                  </w:pPr>
                 </w:p>
               </w:tc>
               <w:tc>
@@ -3052,11 +2315,6 @@
                 </w:tcPr>
                 <w:p>
                   <w:pPr>
-                    <w:rPr>
-                      <w:color w:val="000000"/>
-                    </w:rPr>
-                  </w:pPr>
-                  <w:r>
                     <w:rPr>
                       <w:rFonts w:ascii="Verdana" w:hAnsi="Verdana"/>
                       <w:color w:val="333333"/>
@@ -3065,75 +2323,8 @@
                       <w:szCs w:val="17"/>
                       <w:shd w:val="clear" w:color="auto" w:fill="FFFFFF"/>
                     </w:rPr>
-                    <w:t>Q304CMED2HY</w:t>
-                  </w:r>
-                </w:p>
-              </w:tc>
-              <w:tc>
-                <w:tcPr>
-                  <w:tcW w:w="2392" w:type="dxa"/>
-                </w:tcPr>
-                <w:p>
-                  <w:pPr>
-                    <w:rPr>
-                      <w:color w:val="000000"/>
-                    </w:rPr>
-                  </w:pPr>
-                </w:p>
-              </w:tc>
-              <w:tc>
-                <w:tcPr>
-                  <w:tcW w:w="2193" w:type="dxa"/>
-                </w:tcPr>
-                <w:p>
-                  <w:pPr>
-                    <w:rPr>
-                      <w:color w:val="000000"/>
-                    </w:rPr>
-                  </w:pPr>
-                  <w:r>
-                    <w:rPr>
-                      <w:color w:val="000000"/>
-                    </w:rPr>
-                    <w:t>Obtain Antibiotics nomenclature</w:t>
-                  </w:r>
-                </w:p>
-              </w:tc>
-            </w:tr>
-            <w:tr>
-              <w:tc>
-                <w:tcPr>
-                  <w:tcW w:w="2192" w:type="dxa"/>
-                </w:tcPr>
-                <w:p>
-                  <w:pPr>
-                    <w:rPr>
-                      <w:color w:val="000000"/>
-                    </w:rPr>
-                  </w:pPr>
-                  <w:hyperlink r:id="rId22" w:history="1">
-                    <w:r>
-                      <w:rPr>
-                        <w:rStyle w:val="textbluebold"/>
-                        <w:rFonts w:ascii="Verdana" w:hAnsi="Verdana"/>
-                        <w:b/>
-                        <w:bCs/>
-                        <w:color w:val="175F9B"/>
-                        <w:spacing w:val="4"/>
-                        <w:sz w:val="18"/>
-                        <w:szCs w:val="18"/>
-                      </w:rPr>
-                      <w:t>Child Health 3 Years - General</w:t>
-                    </w:r>
-                  </w:hyperlink>
-                </w:p>
-              </w:tc>
-              <w:tc>
-                <w:tcPr>
-                  <w:tcW w:w="1992" w:type="dxa"/>
-                </w:tcPr>
-                <w:p>
-                  <w:pPr>
+                  </w:pPr>
+                  <w:r>
                     <w:rPr>
                       <w:rFonts w:ascii="Verdana" w:hAnsi="Verdana"/>
                       <w:color w:val="333333"/>
@@ -3142,17 +2333,7 @@
                       <w:szCs w:val="17"/>
                       <w:shd w:val="clear" w:color="auto" w:fill="FFFFFF"/>
                     </w:rPr>
-                  </w:pPr>
-                  <w:r>
-                    <w:rPr>
-                      <w:rFonts w:ascii="Verdana" w:hAnsi="Verdana"/>
-                      <w:color w:val="333333"/>
-                      <w:spacing w:val="4"/>
-                      <w:sz w:val="17"/>
-                      <w:szCs w:val="17"/>
-                      <w:shd w:val="clear" w:color="auto" w:fill="FFFFFF"/>
-                    </w:rPr>
-                    <w:t>Q377CHLTH3Y</w:t>
+                    <w:t>Q382CMED4Y</w:t>
                   </w:r>
                 </w:p>
               </w:tc>
@@ -3166,6 +2347,12 @@
                       <w:color w:val="000000"/>
                     </w:rPr>
                   </w:pPr>
+                  <w:r>
+                    <w:rPr>
+                      <w:color w:val="000000"/>
+                    </w:rPr>
+                    <w:t>All questions</w:t>
+                  </w:r>
                 </w:p>
               </w:tc>
               <w:tc>
@@ -3182,529 +2369,7 @@
                     <w:rPr>
                       <w:color w:val="000000"/>
                     </w:rPr>
-                    <w:t>Variables needed to inform antibiotics use by 3 years of age</w:t>
-                  </w:r>
-                </w:p>
-              </w:tc>
-            </w:tr>
-            <w:tr>
-              <w:tc>
-                <w:tcPr>
-                  <w:tcW w:w="2192" w:type="dxa"/>
-                </w:tcPr>
-                <w:p>
-                  <w:pPr>
-                    <w:rPr>
-                      <w:color w:val="000000"/>
-                    </w:rPr>
-                  </w:pPr>
-                  <w:r>
-                    <w:rPr>
-                      <w:rStyle w:val="textbluebold"/>
-                      <w:rFonts w:ascii="Verdana" w:hAnsi="Verdana"/>
-                      <w:b/>
-                      <w:bCs/>
-                      <w:color w:val="175F9B"/>
-                      <w:spacing w:val="4"/>
-                      <w:sz w:val="18"/>
-                      <w:szCs w:val="18"/>
-                    </w:rPr>
-                    <w:t>Child Medication 3 Years</w:t>
-                  </w:r>
-                </w:p>
-              </w:tc>
-              <w:tc>
-                <w:tcPr>
-                  <w:tcW w:w="1992" w:type="dxa"/>
-                </w:tcPr>
-                <w:p>
-                  <w:pPr>
-                    <w:rPr>
-                      <w:rFonts w:ascii="Verdana" w:hAnsi="Verdana"/>
-                      <w:color w:val="333333"/>
-                      <w:spacing w:val="4"/>
-                      <w:sz w:val="17"/>
-                      <w:szCs w:val="17"/>
-                      <w:shd w:val="clear" w:color="auto" w:fill="FFFFFF"/>
-                    </w:rPr>
-                  </w:pPr>
-                  <w:r>
-                    <w:rPr>
-                      <w:rFonts w:ascii="Verdana" w:hAnsi="Verdana"/>
-                      <w:color w:val="333333"/>
-                      <w:spacing w:val="4"/>
-                      <w:sz w:val="17"/>
-                      <w:szCs w:val="17"/>
-                      <w:shd w:val="clear" w:color="auto" w:fill="FFFFFF"/>
-                    </w:rPr>
-                    <w:t>Q367CMED3Y</w:t>
-                  </w:r>
-                </w:p>
-              </w:tc>
-              <w:tc>
-                <w:tcPr>
-                  <w:tcW w:w="2392" w:type="dxa"/>
-                </w:tcPr>
-                <w:p>
-                  <w:pPr>
-                    <w:rPr>
-                      <w:color w:val="000000"/>
-                    </w:rPr>
-                  </w:pPr>
-                </w:p>
-              </w:tc>
-              <w:tc>
-                <w:tcPr>
-                  <w:tcW w:w="2193" w:type="dxa"/>
-                </w:tcPr>
-                <w:p>
-                  <w:pPr>
-                    <w:rPr>
-                      <w:color w:val="000000"/>
-                    </w:rPr>
-                  </w:pPr>
-                  <w:r>
-                    <w:rPr>
-                      <w:color w:val="000000"/>
-                    </w:rPr>
                     <w:t>Obtain Antibiotics nomenclature</w:t>
-                  </w:r>
-                </w:p>
-              </w:tc>
-            </w:tr>
-            <w:tr>
-              <w:tc>
-                <w:tcPr>
-                  <w:tcW w:w="2192" w:type="dxa"/>
-                </w:tcPr>
-                <w:p>
-                  <w:pPr>
-                    <w:rPr>
-                      <w:color w:val="000000"/>
-                    </w:rPr>
-                  </w:pPr>
-                  <w:hyperlink r:id="rId23" w:history="1">
-                    <w:r>
-                      <w:rPr>
-                        <w:rStyle w:val="textbluebold"/>
-                        <w:rFonts w:ascii="Verdana" w:hAnsi="Verdana"/>
-                        <w:b/>
-                        <w:bCs/>
-                        <w:color w:val="175F9B"/>
-                        <w:spacing w:val="4"/>
-                        <w:sz w:val="18"/>
-                        <w:szCs w:val="18"/>
-                      </w:rPr>
-                      <w:t>Child Health 4 Years - General</w:t>
-                    </w:r>
-                  </w:hyperlink>
-                </w:p>
-              </w:tc>
-              <w:tc>
-                <w:tcPr>
-                  <w:tcW w:w="1992" w:type="dxa"/>
-                </w:tcPr>
-                <w:p>
-                  <w:pPr>
-                    <w:rPr>
-                      <w:rFonts w:ascii="Verdana" w:hAnsi="Verdana"/>
-                      <w:color w:val="333333"/>
-                      <w:spacing w:val="4"/>
-                      <w:sz w:val="17"/>
-                      <w:szCs w:val="17"/>
-                      <w:shd w:val="clear" w:color="auto" w:fill="FFFFFF"/>
-                    </w:rPr>
-                  </w:pPr>
-                  <w:r>
-                    <w:rPr>
-                      <w:rFonts w:ascii="Verdana" w:hAnsi="Verdana"/>
-                      <w:color w:val="333333"/>
-                      <w:spacing w:val="4"/>
-                      <w:sz w:val="17"/>
-                      <w:szCs w:val="17"/>
-                      <w:shd w:val="clear" w:color="auto" w:fill="FFFFFF"/>
-                    </w:rPr>
-                    <w:t>Q404CHLTH4Y</w:t>
-                  </w:r>
-                </w:p>
-              </w:tc>
-              <w:tc>
-                <w:tcPr>
-                  <w:tcW w:w="2392" w:type="dxa"/>
-                </w:tcPr>
-                <w:p>
-                  <w:pPr>
-                    <w:rPr>
-                      <w:color w:val="000000"/>
-                    </w:rPr>
-                  </w:pPr>
-                </w:p>
-              </w:tc>
-              <w:tc>
-                <w:tcPr>
-                  <w:tcW w:w="2193" w:type="dxa"/>
-                </w:tcPr>
-                <w:p>
-                  <w:pPr>
-                    <w:rPr>
-                      <w:color w:val="000000"/>
-                    </w:rPr>
-                  </w:pPr>
-                  <w:r>
-                    <w:rPr>
-                      <w:color w:val="000000"/>
-                    </w:rPr>
-                    <w:t>Variables needed to inform antibiotics use by 4 years of age</w:t>
-                  </w:r>
-                </w:p>
-              </w:tc>
-            </w:tr>
-            <w:tr>
-              <w:tc>
-                <w:tcPr>
-                  <w:tcW w:w="2192" w:type="dxa"/>
-                </w:tcPr>
-                <w:p>
-                  <w:pPr>
-                    <w:rPr>
-                      <w:rStyle w:val="textbluebold"/>
-                      <w:rFonts w:ascii="Verdana" w:hAnsi="Verdana"/>
-                      <w:b/>
-                      <w:bCs/>
-                      <w:color w:val="175F9B"/>
-                      <w:spacing w:val="4"/>
-                      <w:sz w:val="18"/>
-                      <w:szCs w:val="18"/>
-                    </w:rPr>
-                  </w:pPr>
-                  <w:r>
-                    <w:rPr>
-                      <w:rStyle w:val="textbluebold"/>
-                      <w:rFonts w:ascii="Verdana" w:hAnsi="Verdana"/>
-                      <w:b/>
-                      <w:bCs/>
-                      <w:color w:val="175F9B"/>
-                      <w:spacing w:val="4"/>
-                      <w:sz w:val="18"/>
-                      <w:szCs w:val="18"/>
-                    </w:rPr>
-                    <w:lastRenderedPageBreak/>
-                    <w:t>Child Medication 4 Years</w:t>
-                  </w:r>
-                </w:p>
-                <w:p>
-                  <w:pPr>
-                    <w:rPr>
-                      <w:rFonts w:ascii="Verdana" w:hAnsi="Verdana"/>
-                      <w:b/>
-                      <w:bCs/>
-                      <w:color w:val="175F9B"/>
-                      <w:spacing w:val="4"/>
-                      <w:sz w:val="18"/>
-                      <w:szCs w:val="18"/>
-                    </w:rPr>
-                  </w:pPr>
-                </w:p>
-              </w:tc>
-              <w:tc>
-                <w:tcPr>
-                  <w:tcW w:w="1992" w:type="dxa"/>
-                </w:tcPr>
-                <w:p>
-                  <w:pPr>
-                    <w:rPr>
-                      <w:rFonts w:ascii="Verdana" w:hAnsi="Verdana"/>
-                      <w:color w:val="333333"/>
-                      <w:spacing w:val="4"/>
-                      <w:sz w:val="17"/>
-                      <w:szCs w:val="17"/>
-                      <w:shd w:val="clear" w:color="auto" w:fill="FFFFFF"/>
-                    </w:rPr>
-                  </w:pPr>
-                  <w:r>
-                    <w:rPr>
-                      <w:rFonts w:ascii="Verdana" w:hAnsi="Verdana"/>
-                      <w:color w:val="333333"/>
-                      <w:spacing w:val="4"/>
-                      <w:sz w:val="17"/>
-                      <w:szCs w:val="17"/>
-                      <w:shd w:val="clear" w:color="auto" w:fill="FFFFFF"/>
-                    </w:rPr>
-                    <w:t>Q382CMED4Y</w:t>
-                  </w:r>
-                </w:p>
-              </w:tc>
-              <w:tc>
-                <w:tcPr>
-                  <w:tcW w:w="2392" w:type="dxa"/>
-                </w:tcPr>
-                <w:p>
-                  <w:pPr>
-                    <w:rPr>
-                      <w:color w:val="000000"/>
-                    </w:rPr>
-                  </w:pPr>
-                </w:p>
-              </w:tc>
-              <w:tc>
-                <w:tcPr>
-                  <w:tcW w:w="2193" w:type="dxa"/>
-                </w:tcPr>
-                <w:p>
-                  <w:pPr>
-                    <w:rPr>
-                      <w:color w:val="000000"/>
-                    </w:rPr>
-                  </w:pPr>
-                  <w:r>
-                    <w:rPr>
-                      <w:color w:val="000000"/>
-                    </w:rPr>
-                    <w:t>Obtain Antibiotics nomenclature</w:t>
-                  </w:r>
-                </w:p>
-              </w:tc>
-            </w:tr>
-            <w:tr>
-              <w:tc>
-                <w:tcPr>
-                  <w:tcW w:w="2192" w:type="dxa"/>
-                </w:tcPr>
-                <w:p>
-                  <w:pPr>
-                    <w:rPr>
-                      <w:color w:val="000000"/>
-                    </w:rPr>
-                  </w:pPr>
-                  <w:hyperlink r:id="rId24" w:history="1">
-                    <w:r>
-                      <w:rPr>
-                        <w:rStyle w:val="textbluebold"/>
-                        <w:rFonts w:ascii="Verdana" w:hAnsi="Verdana"/>
-                        <w:b/>
-                        <w:bCs/>
-                        <w:color w:val="175F9B"/>
-                        <w:spacing w:val="4"/>
-                        <w:sz w:val="18"/>
-                        <w:szCs w:val="18"/>
-                      </w:rPr>
-                      <w:t>Child Health 5 Years - General</w:t>
-                    </w:r>
-                  </w:hyperlink>
-                </w:p>
-              </w:tc>
-              <w:tc>
-                <w:tcPr>
-                  <w:tcW w:w="1992" w:type="dxa"/>
-                </w:tcPr>
-                <w:tbl>
-                  <w:tblPr>
-                    <w:tblW w:w="5000" w:type="pct"/>
-                    <w:tblCellSpacing w:w="19" w:type="dxa"/>
-                    <w:shd w:val="clear" w:color="auto" w:fill="FFFFFF"/>
-                    <w:tblCellMar>
-                      <w:left w:w="0" w:type="dxa"/>
-                      <w:right w:w="0" w:type="dxa"/>
-                    </w:tblCellMar>
-                    <w:tblLook w:val="04A0" w:firstRow="1" w:lastRow="0" w:firstColumn="1" w:lastColumn="0" w:noHBand="0" w:noVBand="1"/>
-                  </w:tblPr>
-                  <w:tblGrid>
-                    <w:gridCol w:w="70"/>
-                    <w:gridCol w:w="1706"/>
-                  </w:tblGrid>
-                  <w:tr>
-                    <w:trPr>
-                      <w:tblCellSpacing w:w="19" w:type="dxa"/>
-                    </w:trPr>
-                    <w:tc>
-                      <w:tcPr>
-                        <w:tcW w:w="0" w:type="auto"/>
-                        <w:shd w:val="clear" w:color="auto" w:fill="FFFFFF"/>
-                        <w:hideMark/>
-                      </w:tcPr>
-                      <w:p>
-                        <w:pPr>
-                          <w:rPr>
-                            <w:rFonts w:ascii="Verdana" w:hAnsi="Verdana"/>
-                            <w:spacing w:val="4"/>
-                            <w:sz w:val="17"/>
-                            <w:szCs w:val="17"/>
-                          </w:rPr>
-                        </w:pPr>
-                        <w:r>
-                          <w:rPr>
-                            <w:rFonts w:ascii="Verdana" w:hAnsi="Verdana"/>
-                            <w:noProof/>
-                            <w:color w:val="175F9B"/>
-                            <w:spacing w:val="4"/>
-                            <w:sz w:val="17"/>
-                            <w:szCs w:val="17"/>
-                            <w:lang w:val="en-CA" w:eastAsia="zh-CN"/>
-                          </w:rPr>
-                          <w:drawing>
-                            <wp:inline distT="0" distB="0" distL="0" distR="0">
-                              <wp:extent cx="8255" cy="8255"/>
-                              <wp:effectExtent l="0" t="0" r="0" b="0"/>
-                              <wp:docPr id="3" name="Picture 3" descr="https://research.healthdiary.ca/CHILDStudy/Client_Images/Products/Small/Blank.gif">
-                                <a:hlinkClick xmlns:a="http://schemas.openxmlformats.org/drawingml/2006/main" r:id="rId25"/>
-                              </wp:docPr>
-                              <wp:cNvGraphicFramePr>
-                                <a:graphicFrameLocks xmlns:a="http://schemas.openxmlformats.org/drawingml/2006/main" noChangeAspect="1"/>
-                              </wp:cNvGraphicFramePr>
-                              <a:graphic xmlns:a="http://schemas.openxmlformats.org/drawingml/2006/main">
-                                <a:graphicData uri="http://schemas.openxmlformats.org/drawingml/2006/picture">
-                                  <pic:pic xmlns:pic="http://schemas.openxmlformats.org/drawingml/2006/picture">
-                                    <pic:nvPicPr>
-                                      <pic:cNvPr id="0" name="ctl00_ContentsHere_gvProductList_ctl08_ManufacImage" descr="https://research.healthdiary.ca/CHILDStudy/Client_Images/Products/Small/Blank.gif">
-                                        <a:hlinkClick r:id="rId25"/>
-                                      </pic:cNvPr>
-                                      <pic:cNvPicPr>
-                                        <a:picLocks noChangeAspect="1" noChangeArrowheads="1"/>
-                                      </pic:cNvPicPr>
-                                    </pic:nvPicPr>
-                                    <pic:blipFill>
-                                      <a:blip r:embed="rId11">
-                                        <a:extLst>
-                                          <a:ext uri="{28A0092B-C50C-407E-A947-70E740481C1C}">
-                                            <a14:useLocalDpi xmlns:a14="http://schemas.microsoft.com/office/drawing/2010/main" val="0"/>
-                                          </a:ext>
-                                        </a:extLst>
-                                      </a:blip>
-                                      <a:srcRect/>
-                                      <a:stretch>
-                                        <a:fillRect/>
-                                      </a:stretch>
-                                    </pic:blipFill>
-                                    <pic:spPr bwMode="auto">
-                                      <a:xfrm>
-                                        <a:off x="0" y="0"/>
-                                        <a:ext cx="8255" cy="8255"/>
-                                      </a:xfrm>
-                                      <a:prstGeom prst="rect">
-                                        <a:avLst/>
-                                      </a:prstGeom>
-                                      <a:noFill/>
-                                      <a:ln>
-                                        <a:noFill/>
-                                      </a:ln>
-                                    </pic:spPr>
-                                  </pic:pic>
-                                </a:graphicData>
-                              </a:graphic>
-                            </wp:inline>
-                          </w:drawing>
-                        </w:r>
-                      </w:p>
-                    </w:tc>
-                    <w:tc>
-                      <w:tcPr>
-                        <w:tcW w:w="5000" w:type="pct"/>
-                        <w:shd w:val="clear" w:color="auto" w:fill="FFFFFF"/>
-                        <w:hideMark/>
-                      </w:tcPr>
-                      <w:tbl>
-                        <w:tblPr>
-                          <w:tblW w:w="5000" w:type="pct"/>
-                          <w:tblCellSpacing w:w="0" w:type="dxa"/>
-                          <w:tblCellMar>
-                            <w:left w:w="0" w:type="dxa"/>
-                            <w:right w:w="0" w:type="dxa"/>
-                          </w:tblCellMar>
-                          <w:tblLook w:val="04A0" w:firstRow="1" w:lastRow="0" w:firstColumn="1" w:lastColumn="0" w:noHBand="0" w:noVBand="1"/>
-                        </w:tblPr>
-                        <w:tblGrid>
-                          <w:gridCol w:w="1649"/>
-                        </w:tblGrid>
-                        <w:tr>
-                          <w:trPr>
-                            <w:tblCellSpacing w:w="0" w:type="dxa"/>
-                          </w:trPr>
-                          <w:tc>
-                            <w:tcPr>
-                              <w:tcW w:w="0" w:type="auto"/>
-                              <w:hideMark/>
-                            </w:tcPr>
-                            <w:p>
-                              <w:pPr>
-                                <w:rPr>
-                                  <w:rStyle w:val="textbluebold"/>
-                                  <w:color w:val="333333"/>
-                                  <w:sz w:val="17"/>
-                                  <w:szCs w:val="17"/>
-                                  <w:shd w:val="clear" w:color="auto" w:fill="FFFFFF"/>
-                                </w:rPr>
-                              </w:pPr>
-                              <w:hyperlink r:id="rId26" w:history="1">
-                                <w:r>
-                                  <w:rPr>
-                                    <w:rStyle w:val="textbluebold"/>
-                                    <w:rFonts w:ascii="Verdana" w:hAnsi="Verdana"/>
-                                    <w:color w:val="333333"/>
-                                    <w:spacing w:val="4"/>
-                                    <w:sz w:val="17"/>
-                                    <w:szCs w:val="17"/>
-                                    <w:shd w:val="clear" w:color="auto" w:fill="FFFFFF"/>
-                                  </w:rPr>
-                                  <w:t>Q452CHLTH5Y</w:t>
-                                </w:r>
-                              </w:hyperlink>
-                            </w:p>
-                          </w:tc>
-                        </w:tr>
-                      </w:tbl>
-                      <w:p>
-                        <w:pPr>
-                          <w:rPr>
-                            <w:rFonts w:ascii="Verdana" w:hAnsi="Verdana"/>
-                            <w:spacing w:val="4"/>
-                            <w:sz w:val="17"/>
-                            <w:szCs w:val="17"/>
-                          </w:rPr>
-                        </w:pPr>
-                      </w:p>
-                    </w:tc>
-                  </w:tr>
-                </w:tbl>
-                <w:p>
-                  <w:pPr>
-                    <w:rPr>
-                      <w:rFonts w:ascii="Verdana" w:hAnsi="Verdana"/>
-                      <w:color w:val="333333"/>
-                      <w:spacing w:val="4"/>
-                      <w:sz w:val="17"/>
-                      <w:szCs w:val="17"/>
-                      <w:shd w:val="clear" w:color="auto" w:fill="FFFFFF"/>
-                    </w:rPr>
-                  </w:pPr>
-                </w:p>
-              </w:tc>
-              <w:tc>
-                <w:tcPr>
-                  <w:tcW w:w="2392" w:type="dxa"/>
-                </w:tcPr>
-                <w:p>
-                  <w:pPr>
-                    <w:rPr>
-                      <w:color w:val="000000"/>
-                    </w:rPr>
-                  </w:pPr>
-                </w:p>
-              </w:tc>
-              <w:tc>
-                <w:tcPr>
-                  <w:tcW w:w="2193" w:type="dxa"/>
-                </w:tcPr>
-                <w:p>
-                  <w:pPr>
-                    <w:rPr>
-                      <w:color w:val="000000"/>
-                    </w:rPr>
-                  </w:pPr>
-                  <w:r>
-                    <w:rPr>
-                      <w:color w:val="000000"/>
-                    </w:rPr>
-                    <w:t>Variables needed to inform antibiotics use by 5 years of age</w:t>
                   </w:r>
                 </w:p>
               </w:tc>
@@ -3834,7 +2499,7 @@
                       <w:color w:val="000000"/>
                     </w:rPr>
                   </w:pPr>
-                  <w:hyperlink r:id="rId27" w:history="1">
+                  <w:hyperlink r:id="rId15" w:history="1">
                     <w:r>
                       <w:rPr>
                         <w:rStyle w:val="textbluebold"/>
@@ -3860,6 +2525,12 @@
                       <w:color w:val="000000"/>
                     </w:rPr>
                   </w:pPr>
+                  <w:r>
+                    <w:rPr>
+                      <w:color w:val="000000"/>
+                    </w:rPr>
+                    <w:t>All questions</w:t>
+                  </w:r>
                 </w:p>
               </w:tc>
               <w:tc>
@@ -3877,6 +2548,1006 @@
                       <w:color w:val="000000"/>
                     </w:rPr>
                     <w:t>Obtain Antibiotics nomenclature</w:t>
+                  </w:r>
+                </w:p>
+              </w:tc>
+            </w:tr>
+            <w:tr>
+              <w:tc>
+                <w:tcPr>
+                  <w:tcW w:w="2192" w:type="dxa"/>
+                </w:tcPr>
+                <w:p>
+                  <w:pPr>
+                    <w:rPr>
+                      <w:rStyle w:val="textbluebold"/>
+                      <w:rFonts w:ascii="Verdana" w:hAnsi="Verdana"/>
+                      <w:b/>
+                      <w:bCs/>
+                      <w:color w:val="175F9B"/>
+                      <w:spacing w:val="4"/>
+                      <w:sz w:val="18"/>
+                      <w:szCs w:val="18"/>
+                    </w:rPr>
+                  </w:pPr>
+                  <w:r>
+                    <w:rPr>
+                      <w:rStyle w:val="textbluebold"/>
+                      <w:rFonts w:ascii="Verdana" w:hAnsi="Verdana"/>
+                      <w:b/>
+                      <w:bCs/>
+                      <w:color w:val="175F9B"/>
+                      <w:spacing w:val="4"/>
+                      <w:sz w:val="18"/>
+                      <w:szCs w:val="18"/>
+                    </w:rPr>
+                    <w:t xml:space="preserve">Child </w:t>
+                  </w:r>
+                  <w:r>
+                    <w:rPr>
+                      <w:rStyle w:val="textbluebold"/>
+                      <w:rFonts w:ascii="Verdana" w:hAnsi="Verdana"/>
+                      <w:b/>
+                      <w:bCs/>
+                      <w:color w:val="175F9B"/>
+                      <w:spacing w:val="4"/>
+                      <w:sz w:val="18"/>
+                      <w:szCs w:val="18"/>
+                    </w:rPr>
+                    <w:t>Health 2 Years</w:t>
+                  </w:r>
+                </w:p>
+                <w:p>
+                  <w:pPr>
+                    <w:rPr>
+                      <w:rStyle w:val="textbluebold"/>
+                      <w:rFonts w:ascii="Verdana" w:hAnsi="Verdana"/>
+                      <w:b/>
+                      <w:bCs/>
+                      <w:color w:val="175F9B"/>
+                      <w:spacing w:val="4"/>
+                      <w:sz w:val="18"/>
+                      <w:szCs w:val="18"/>
+                    </w:rPr>
+                  </w:pPr>
+                </w:p>
+              </w:tc>
+              <w:tc>
+                <w:tcPr>
+                  <w:tcW w:w="1992" w:type="dxa"/>
+                </w:tcPr>
+                <w:p>
+                  <w:pPr>
+                    <w:rPr>
+                      <w:rStyle w:val="textbluebold"/>
+                      <w:rFonts w:ascii="Verdana" w:hAnsi="Verdana"/>
+                      <w:color w:val="333333"/>
+                      <w:spacing w:val="4"/>
+                      <w:sz w:val="17"/>
+                      <w:szCs w:val="17"/>
+                      <w:shd w:val="clear" w:color="auto" w:fill="FFFFFF"/>
+                    </w:rPr>
+                  </w:pPr>
+                  <w:r>
+                    <w:rPr>
+                      <w:rStyle w:val="textbluebold"/>
+                      <w:rFonts w:ascii="Verdana" w:hAnsi="Verdana"/>
+                      <w:color w:val="333333"/>
+                      <w:spacing w:val="4"/>
+                      <w:sz w:val="17"/>
+                      <w:szCs w:val="17"/>
+                      <w:shd w:val="clear" w:color="auto" w:fill="FFFFFF"/>
+                    </w:rPr>
+                    <w:t>Q299CHLTH2Y</w:t>
+                  </w:r>
+                </w:p>
+              </w:tc>
+              <w:tc>
+                <w:tcPr>
+                  <w:tcW w:w="2392" w:type="dxa"/>
+                </w:tcPr>
+                <w:p>
+                  <w:pPr>
+                    <w:rPr>
+                      <w:color w:val="000000"/>
+                    </w:rPr>
+                  </w:pPr>
+                  <w:r>
+                    <w:rPr>
+                      <w:color w:val="000000"/>
+                    </w:rPr>
+                    <w:t>Q31*</w:t>
+                  </w:r>
+                </w:p>
+              </w:tc>
+              <w:tc>
+                <w:tcPr>
+                  <w:tcW w:w="2193" w:type="dxa"/>
+                </w:tcPr>
+                <w:p>
+                  <w:pPr>
+                    <w:rPr>
+                      <w:color w:val="000000"/>
+                    </w:rPr>
+                  </w:pPr>
+                  <w:r>
+                    <w:rPr>
+                      <w:color w:val="000000"/>
+                    </w:rPr>
+                    <w:t>Update information on antibiotics</w:t>
+                  </w:r>
+                </w:p>
+              </w:tc>
+            </w:tr>
+            <w:tr>
+              <w:tc>
+                <w:tcPr>
+                  <w:tcW w:w="2192" w:type="dxa"/>
+                </w:tcPr>
+                <w:p>
+                  <w:pPr>
+                    <w:rPr>
+                      <w:rStyle w:val="textbluebold"/>
+                      <w:rFonts w:ascii="Verdana" w:hAnsi="Verdana"/>
+                      <w:b/>
+                      <w:bCs/>
+                      <w:color w:val="175F9B"/>
+                      <w:spacing w:val="4"/>
+                      <w:sz w:val="18"/>
+                      <w:szCs w:val="18"/>
+                    </w:rPr>
+                  </w:pPr>
+                  <w:r>
+                    <w:rPr>
+                      <w:rStyle w:val="textbluebold"/>
+                      <w:rFonts w:ascii="Verdana" w:hAnsi="Verdana"/>
+                      <w:b/>
+                      <w:bCs/>
+                      <w:color w:val="175F9B"/>
+                      <w:spacing w:val="4"/>
+                      <w:sz w:val="18"/>
+                      <w:szCs w:val="18"/>
+                    </w:rPr>
+                    <w:t xml:space="preserve">Child </w:t>
+                  </w:r>
+                  <w:r>
+                    <w:rPr>
+                      <w:rStyle w:val="textbluebold"/>
+                      <w:rFonts w:ascii="Verdana" w:hAnsi="Verdana"/>
+                      <w:b/>
+                      <w:bCs/>
+                      <w:color w:val="175F9B"/>
+                      <w:spacing w:val="4"/>
+                      <w:sz w:val="18"/>
+                      <w:szCs w:val="18"/>
+                    </w:rPr>
+                    <w:t>Health 2.5 Years</w:t>
+                  </w:r>
+                </w:p>
+                <w:p>
+                  <w:pPr>
+                    <w:rPr>
+                      <w:rStyle w:val="textbluebold"/>
+                      <w:rFonts w:ascii="Verdana" w:hAnsi="Verdana"/>
+                      <w:b/>
+                      <w:bCs/>
+                      <w:color w:val="175F9B"/>
+                      <w:spacing w:val="4"/>
+                      <w:sz w:val="18"/>
+                      <w:szCs w:val="18"/>
+                    </w:rPr>
+                  </w:pPr>
+                </w:p>
+              </w:tc>
+              <w:tc>
+                <w:tcPr>
+                  <w:tcW w:w="1992" w:type="dxa"/>
+                </w:tcPr>
+                <w:p>
+                  <w:pPr>
+                    <w:rPr>
+                      <w:rStyle w:val="textbluebold"/>
+                      <w:rFonts w:ascii="Verdana" w:hAnsi="Verdana"/>
+                      <w:color w:val="333333"/>
+                      <w:spacing w:val="4"/>
+                      <w:sz w:val="17"/>
+                      <w:szCs w:val="17"/>
+                      <w:shd w:val="clear" w:color="auto" w:fill="FFFFFF"/>
+                    </w:rPr>
+                  </w:pPr>
+                  <w:r>
+                    <w:rPr>
+                      <w:rStyle w:val="textbluebold"/>
+                      <w:rFonts w:ascii="Verdana" w:hAnsi="Verdana"/>
+                      <w:color w:val="333333"/>
+                      <w:spacing w:val="4"/>
+                      <w:sz w:val="17"/>
+                      <w:szCs w:val="17"/>
+                      <w:shd w:val="clear" w:color="auto" w:fill="FFFFFF"/>
+                    </w:rPr>
+                    <w:t>Q302</w:t>
+                  </w:r>
+                  <w:r>
+                    <w:rPr>
+                      <w:rFonts w:ascii="Verdana" w:hAnsi="Verdana"/>
+                      <w:color w:val="333333"/>
+                      <w:spacing w:val="4"/>
+                      <w:sz w:val="17"/>
+                      <w:szCs w:val="17"/>
+                      <w:shd w:val="clear" w:color="auto" w:fill="FFFFFF"/>
+                    </w:rPr>
+                    <w:t>CHLTH</w:t>
+                  </w:r>
+                  <w:r>
+                    <w:rPr>
+                      <w:rFonts w:ascii="Verdana" w:hAnsi="Verdana"/>
+                      <w:color w:val="333333"/>
+                      <w:spacing w:val="4"/>
+                      <w:sz w:val="17"/>
+                      <w:szCs w:val="17"/>
+                      <w:shd w:val="clear" w:color="auto" w:fill="FFFFFF"/>
+                    </w:rPr>
+                    <w:t>2</w:t>
+                  </w:r>
+                  <w:r>
+                    <w:rPr>
+                      <w:rFonts w:ascii="Verdana" w:hAnsi="Verdana"/>
+                      <w:color w:val="333333"/>
+                      <w:spacing w:val="4"/>
+                      <w:sz w:val="17"/>
+                      <w:szCs w:val="17"/>
+                      <w:shd w:val="clear" w:color="auto" w:fill="FFFFFF"/>
+                    </w:rPr>
+                    <w:t>Y</w:t>
+                  </w:r>
+                </w:p>
+              </w:tc>
+              <w:tc>
+                <w:tcPr>
+                  <w:tcW w:w="2392" w:type="dxa"/>
+                </w:tcPr>
+                <w:p>
+                  <w:pPr>
+                    <w:rPr>
+                      <w:color w:val="000000"/>
+                    </w:rPr>
+                  </w:pPr>
+                  <w:r>
+                    <w:rPr>
+                      <w:color w:val="000000"/>
+                    </w:rPr>
+                    <w:t>Q31*</w:t>
+                  </w:r>
+                </w:p>
+              </w:tc>
+              <w:tc>
+                <w:tcPr>
+                  <w:tcW w:w="2193" w:type="dxa"/>
+                </w:tcPr>
+                <w:p>
+                  <w:pPr>
+                    <w:rPr>
+                      <w:color w:val="000000"/>
+                    </w:rPr>
+                  </w:pPr>
+                  <w:r>
+                    <w:rPr>
+                      <w:color w:val="000000"/>
+                    </w:rPr>
+                    <w:t>Update information on antibiotics use</w:t>
+                  </w:r>
+                </w:p>
+              </w:tc>
+            </w:tr>
+            <w:tr>
+              <w:tc>
+                <w:tcPr>
+                  <w:tcW w:w="2192" w:type="dxa"/>
+                </w:tcPr>
+                <w:p>
+                  <w:pPr>
+                    <w:rPr>
+                      <w:rStyle w:val="textbluebold"/>
+                      <w:rFonts w:ascii="Verdana" w:hAnsi="Verdana"/>
+                      <w:b/>
+                      <w:bCs/>
+                      <w:color w:val="175F9B"/>
+                      <w:spacing w:val="4"/>
+                      <w:sz w:val="18"/>
+                      <w:szCs w:val="18"/>
+                    </w:rPr>
+                  </w:pPr>
+                  <w:r>
+                    <w:rPr>
+                      <w:rStyle w:val="textbluebold"/>
+                      <w:rFonts w:ascii="Verdana" w:hAnsi="Verdana"/>
+                      <w:b/>
+                      <w:bCs/>
+                      <w:color w:val="175F9B"/>
+                      <w:spacing w:val="4"/>
+                      <w:sz w:val="18"/>
+                      <w:szCs w:val="18"/>
+                    </w:rPr>
+                    <w:t xml:space="preserve">Child </w:t>
+                  </w:r>
+                  <w:r>
+                    <w:rPr>
+                      <w:rStyle w:val="textbluebold"/>
+                      <w:rFonts w:ascii="Verdana" w:hAnsi="Verdana"/>
+                      <w:b/>
+                      <w:bCs/>
+                      <w:color w:val="175F9B"/>
+                      <w:spacing w:val="4"/>
+                      <w:sz w:val="18"/>
+                      <w:szCs w:val="18"/>
+                    </w:rPr>
+                    <w:t>Health 3 Years</w:t>
+                  </w:r>
+                </w:p>
+                <w:p>
+                  <w:pPr>
+                    <w:rPr>
+                      <w:rStyle w:val="textbluebold"/>
+                      <w:rFonts w:ascii="Verdana" w:hAnsi="Verdana"/>
+                      <w:b/>
+                      <w:bCs/>
+                      <w:color w:val="175F9B"/>
+                      <w:spacing w:val="4"/>
+                      <w:sz w:val="18"/>
+                      <w:szCs w:val="18"/>
+                    </w:rPr>
+                  </w:pPr>
+                </w:p>
+              </w:tc>
+              <w:tc>
+                <w:tcPr>
+                  <w:tcW w:w="1992" w:type="dxa"/>
+                </w:tcPr>
+                <w:p>
+                  <w:pPr>
+                    <w:rPr>
+                      <w:rStyle w:val="textbluebold"/>
+                      <w:rFonts w:ascii="Verdana" w:hAnsi="Verdana"/>
+                      <w:color w:val="333333"/>
+                      <w:spacing w:val="4"/>
+                      <w:sz w:val="17"/>
+                      <w:szCs w:val="17"/>
+                      <w:shd w:val="clear" w:color="auto" w:fill="FFFFFF"/>
+                    </w:rPr>
+                  </w:pPr>
+                  <w:r>
+                    <w:rPr>
+                      <w:rFonts w:ascii="Verdana" w:hAnsi="Verdana"/>
+                      <w:color w:val="333333"/>
+                      <w:spacing w:val="4"/>
+                      <w:sz w:val="17"/>
+                      <w:szCs w:val="17"/>
+                      <w:shd w:val="clear" w:color="auto" w:fill="FFFFFF"/>
+                    </w:rPr>
+                    <w:t>Q</w:t>
+                  </w:r>
+                  <w:r>
+                    <w:rPr>
+                      <w:rFonts w:ascii="Verdana" w:hAnsi="Verdana"/>
+                      <w:color w:val="333333"/>
+                      <w:spacing w:val="4"/>
+                      <w:sz w:val="17"/>
+                      <w:szCs w:val="17"/>
+                      <w:shd w:val="clear" w:color="auto" w:fill="FFFFFF"/>
+                    </w:rPr>
+                    <w:t>377</w:t>
+                  </w:r>
+                  <w:r>
+                    <w:rPr>
+                      <w:rFonts w:ascii="Verdana" w:hAnsi="Verdana"/>
+                      <w:color w:val="333333"/>
+                      <w:spacing w:val="4"/>
+                      <w:sz w:val="17"/>
+                      <w:szCs w:val="17"/>
+                      <w:shd w:val="clear" w:color="auto" w:fill="FFFFFF"/>
+                    </w:rPr>
+                    <w:t>CHLTH</w:t>
+                  </w:r>
+                  <w:r>
+                    <w:rPr>
+                      <w:rFonts w:ascii="Verdana" w:hAnsi="Verdana"/>
+                      <w:color w:val="333333"/>
+                      <w:spacing w:val="4"/>
+                      <w:sz w:val="17"/>
+                      <w:szCs w:val="17"/>
+                      <w:shd w:val="clear" w:color="auto" w:fill="FFFFFF"/>
+                    </w:rPr>
+                    <w:t>3</w:t>
+                  </w:r>
+                  <w:r>
+                    <w:rPr>
+                      <w:rFonts w:ascii="Verdana" w:hAnsi="Verdana"/>
+                      <w:color w:val="333333"/>
+                      <w:spacing w:val="4"/>
+                      <w:sz w:val="17"/>
+                      <w:szCs w:val="17"/>
+                      <w:shd w:val="clear" w:color="auto" w:fill="FFFFFF"/>
+                    </w:rPr>
+                    <w:t>Y</w:t>
+                  </w:r>
+                </w:p>
+              </w:tc>
+              <w:tc>
+                <w:tcPr>
+                  <w:tcW w:w="2392" w:type="dxa"/>
+                </w:tcPr>
+                <w:p>
+                  <w:pPr>
+                    <w:rPr>
+                      <w:color w:val="000000"/>
+                    </w:rPr>
+                  </w:pPr>
+                  <w:r>
+                    <w:rPr>
+                      <w:color w:val="000000"/>
+                    </w:rPr>
+                    <w:t>Q29*</w:t>
+                  </w:r>
+                </w:p>
+              </w:tc>
+              <w:tc>
+                <w:tcPr>
+                  <w:tcW w:w="2193" w:type="dxa"/>
+                </w:tcPr>
+                <w:p>
+                  <w:pPr>
+                    <w:rPr>
+                      <w:color w:val="000000"/>
+                    </w:rPr>
+                  </w:pPr>
+                  <w:r>
+                    <w:rPr>
+                      <w:color w:val="000000"/>
+                    </w:rPr>
+                    <w:t xml:space="preserve">Update information on antibiotics use </w:t>
+                  </w:r>
+                </w:p>
+              </w:tc>
+            </w:tr>
+            <w:tr>
+              <w:tc>
+                <w:tcPr>
+                  <w:tcW w:w="2192" w:type="dxa"/>
+                </w:tcPr>
+                <w:p>
+                  <w:pPr>
+                    <w:rPr>
+                      <w:rStyle w:val="textbluebold"/>
+                      <w:rFonts w:ascii="Verdana" w:hAnsi="Verdana"/>
+                      <w:b/>
+                      <w:bCs/>
+                      <w:color w:val="175F9B"/>
+                      <w:spacing w:val="4"/>
+                      <w:sz w:val="18"/>
+                      <w:szCs w:val="18"/>
+                    </w:rPr>
+                  </w:pPr>
+                  <w:r>
+                    <w:rPr>
+                      <w:rStyle w:val="textbluebold"/>
+                      <w:rFonts w:ascii="Verdana" w:hAnsi="Verdana"/>
+                      <w:b/>
+                      <w:bCs/>
+                      <w:color w:val="175F9B"/>
+                      <w:spacing w:val="4"/>
+                      <w:sz w:val="18"/>
+                      <w:szCs w:val="18"/>
+                    </w:rPr>
+                    <w:t>Child Health 4 Years</w:t>
+                  </w:r>
+                </w:p>
+              </w:tc>
+              <w:tc>
+                <w:tcPr>
+                  <w:tcW w:w="1992" w:type="dxa"/>
+                </w:tcPr>
+                <w:p>
+                  <w:pPr>
+                    <w:rPr>
+                      <w:rFonts w:ascii="Verdana" w:hAnsi="Verdana"/>
+                      <w:color w:val="333333"/>
+                      <w:spacing w:val="4"/>
+                      <w:sz w:val="17"/>
+                      <w:szCs w:val="17"/>
+                      <w:shd w:val="clear" w:color="auto" w:fill="FFFFFF"/>
+                    </w:rPr>
+                  </w:pPr>
+                  <w:r>
+                    <w:rPr>
+                      <w:rFonts w:ascii="Verdana" w:hAnsi="Verdana"/>
+                      <w:color w:val="333333"/>
+                      <w:spacing w:val="4"/>
+                      <w:sz w:val="17"/>
+                      <w:szCs w:val="17"/>
+                      <w:shd w:val="clear" w:color="auto" w:fill="FFFFFF"/>
+                    </w:rPr>
+                    <w:t>Q</w:t>
+                  </w:r>
+                  <w:r>
+                    <w:rPr>
+                      <w:rFonts w:ascii="Verdana" w:hAnsi="Verdana"/>
+                      <w:color w:val="333333"/>
+                      <w:spacing w:val="4"/>
+                      <w:sz w:val="17"/>
+                      <w:szCs w:val="17"/>
+                      <w:shd w:val="clear" w:color="auto" w:fill="FFFFFF"/>
+                    </w:rPr>
+                    <w:t>404CHLTH4Y</w:t>
+                  </w:r>
+                </w:p>
+              </w:tc>
+              <w:tc>
+                <w:tcPr>
+                  <w:tcW w:w="2392" w:type="dxa"/>
+                </w:tcPr>
+                <w:p>
+                  <w:pPr>
+                    <w:rPr>
+                      <w:color w:val="000000"/>
+                    </w:rPr>
+                  </w:pPr>
+                  <w:r>
+                    <w:rPr>
+                      <w:color w:val="000000"/>
+                    </w:rPr>
+                    <w:t>Q31*</w:t>
+                  </w:r>
+                </w:p>
+              </w:tc>
+              <w:tc>
+                <w:tcPr>
+                  <w:tcW w:w="2193" w:type="dxa"/>
+                </w:tcPr>
+                <w:p>
+                  <w:pPr>
+                    <w:rPr>
+                      <w:color w:val="000000"/>
+                    </w:rPr>
+                  </w:pPr>
+                  <w:r>
+                    <w:rPr>
+                      <w:color w:val="000000"/>
+                    </w:rPr>
+                    <w:t>Update information on antibiotics use</w:t>
+                  </w:r>
+                </w:p>
+              </w:tc>
+            </w:tr>
+            <w:tr>
+              <w:tc>
+                <w:tcPr>
+                  <w:tcW w:w="2192" w:type="dxa"/>
+                </w:tcPr>
+                <w:p>
+                  <w:pPr>
+                    <w:rPr>
+                      <w:rStyle w:val="textbluebold"/>
+                      <w:rFonts w:ascii="Verdana" w:hAnsi="Verdana"/>
+                      <w:b/>
+                      <w:bCs/>
+                      <w:color w:val="175F9B"/>
+                      <w:spacing w:val="4"/>
+                      <w:sz w:val="18"/>
+                      <w:szCs w:val="18"/>
+                    </w:rPr>
+                  </w:pPr>
+                  <w:r>
+                    <w:rPr>
+                      <w:rStyle w:val="textbluebold"/>
+                      <w:rFonts w:ascii="Verdana" w:hAnsi="Verdana"/>
+                      <w:b/>
+                      <w:bCs/>
+                      <w:color w:val="175F9B"/>
+                      <w:spacing w:val="4"/>
+                      <w:sz w:val="18"/>
+                      <w:szCs w:val="18"/>
+                    </w:rPr>
+                    <w:t xml:space="preserve">Child </w:t>
+                  </w:r>
+                  <w:r>
+                    <w:rPr>
+                      <w:rStyle w:val="textbluebold"/>
+                      <w:rFonts w:ascii="Verdana" w:hAnsi="Verdana"/>
+                      <w:b/>
+                      <w:bCs/>
+                      <w:color w:val="175F9B"/>
+                      <w:spacing w:val="4"/>
+                      <w:sz w:val="18"/>
+                      <w:szCs w:val="18"/>
+                    </w:rPr>
+                    <w:t>Health 5 Years</w:t>
+                  </w:r>
+                </w:p>
+                <w:p>
+                  <w:pPr>
+                    <w:rPr>
+                      <w:rStyle w:val="textbluebold"/>
+                      <w:rFonts w:ascii="Verdana" w:hAnsi="Verdana"/>
+                      <w:b/>
+                      <w:bCs/>
+                      <w:color w:val="175F9B"/>
+                      <w:spacing w:val="4"/>
+                      <w:sz w:val="18"/>
+                      <w:szCs w:val="18"/>
+                    </w:rPr>
+                  </w:pPr>
+                </w:p>
+              </w:tc>
+              <w:tc>
+                <w:tcPr>
+                  <w:tcW w:w="1992" w:type="dxa"/>
+                </w:tcPr>
+                <w:p>
+                  <w:pPr>
+                    <w:rPr>
+                      <w:rStyle w:val="textbluebold"/>
+                      <w:rFonts w:ascii="Verdana" w:hAnsi="Verdana"/>
+                      <w:color w:val="333333"/>
+                      <w:spacing w:val="4"/>
+                      <w:sz w:val="17"/>
+                      <w:szCs w:val="17"/>
+                      <w:shd w:val="clear" w:color="auto" w:fill="FFFFFF"/>
+                    </w:rPr>
+                  </w:pPr>
+                  <w:r>
+                    <w:rPr>
+                      <w:rFonts w:ascii="Verdana" w:hAnsi="Verdana"/>
+                      <w:color w:val="333333"/>
+                      <w:spacing w:val="4"/>
+                      <w:sz w:val="17"/>
+                      <w:szCs w:val="17"/>
+                      <w:shd w:val="clear" w:color="auto" w:fill="FFFFFF"/>
+                    </w:rPr>
+                    <w:t>Q452CHLTH5Y</w:t>
+                  </w:r>
+                </w:p>
+              </w:tc>
+              <w:tc>
+                <w:tcPr>
+                  <w:tcW w:w="2392" w:type="dxa"/>
+                </w:tcPr>
+                <w:p>
+                  <w:pPr>
+                    <w:rPr>
+                      <w:color w:val="000000"/>
+                    </w:rPr>
+                  </w:pPr>
+                  <w:r>
+                    <w:rPr>
+                      <w:color w:val="000000"/>
+                    </w:rPr>
+                    <w:t>Q33*</w:t>
+                  </w:r>
+                </w:p>
+              </w:tc>
+              <w:tc>
+                <w:tcPr>
+                  <w:tcW w:w="2193" w:type="dxa"/>
+                </w:tcPr>
+                <w:p>
+                  <w:pPr>
+                    <w:rPr>
+                      <w:color w:val="000000"/>
+                    </w:rPr>
+                  </w:pPr>
+                  <w:r>
+                    <w:rPr>
+                      <w:color w:val="000000"/>
+                    </w:rPr>
+                    <w:t>Update information on antibiotics use</w:t>
+                  </w:r>
+                </w:p>
+              </w:tc>
+            </w:tr>
+            <w:tr>
+              <w:tc>
+                <w:tcPr>
+                  <w:tcW w:w="2192" w:type="dxa"/>
+                </w:tcPr>
+                <w:p>
+                  <w:pPr>
+                    <w:rPr>
+                      <w:rStyle w:val="textbluebold"/>
+                      <w:rFonts w:ascii="Verdana" w:hAnsi="Verdana"/>
+                      <w:b/>
+                      <w:bCs/>
+                      <w:color w:val="175F9B"/>
+                      <w:spacing w:val="4"/>
+                      <w:sz w:val="18"/>
+                      <w:szCs w:val="18"/>
+                    </w:rPr>
+                  </w:pPr>
+                  <w:r>
+                    <w:rPr>
+                      <w:rStyle w:val="textbluebold"/>
+                      <w:rFonts w:ascii="Verdana" w:hAnsi="Verdana"/>
+                      <w:b/>
+                      <w:bCs/>
+                      <w:color w:val="175F9B"/>
+                      <w:spacing w:val="4"/>
+                      <w:sz w:val="18"/>
+                      <w:szCs w:val="18"/>
+                    </w:rPr>
+                    <w:t xml:space="preserve">Child </w:t>
+                  </w:r>
+                  <w:r>
+                    <w:rPr>
+                      <w:rStyle w:val="textbluebold"/>
+                      <w:rFonts w:ascii="Verdana" w:hAnsi="Verdana"/>
+                      <w:b/>
+                      <w:bCs/>
+                      <w:color w:val="175F9B"/>
+                      <w:spacing w:val="4"/>
+                      <w:sz w:val="18"/>
+                      <w:szCs w:val="18"/>
+                    </w:rPr>
+                    <w:t>3 Year Clinical Assessment</w:t>
+                  </w:r>
+                </w:p>
+                <w:p>
+                  <w:pPr>
+                    <w:rPr>
+                      <w:rStyle w:val="textbluebold"/>
+                      <w:rFonts w:ascii="Verdana" w:hAnsi="Verdana"/>
+                      <w:b/>
+                      <w:bCs/>
+                      <w:color w:val="175F9B"/>
+                      <w:spacing w:val="4"/>
+                      <w:sz w:val="18"/>
+                      <w:szCs w:val="18"/>
+                    </w:rPr>
+                  </w:pPr>
+                </w:p>
+              </w:tc>
+              <w:tc>
+                <w:tcPr>
+                  <w:tcW w:w="1992" w:type="dxa"/>
+                </w:tcPr>
+                <w:p>
+                  <w:pPr>
+                    <w:rPr>
+                      <w:rStyle w:val="textbluebold"/>
+                      <w:rFonts w:ascii="Verdana" w:hAnsi="Verdana"/>
+                      <w:color w:val="333333"/>
+                      <w:spacing w:val="4"/>
+                      <w:sz w:val="17"/>
+                      <w:szCs w:val="17"/>
+                      <w:shd w:val="clear" w:color="auto" w:fill="FFFFFF"/>
+                    </w:rPr>
+                  </w:pPr>
+                  <w:r>
+                    <w:rPr>
+                      <w:rStyle w:val="textbluebold"/>
+                      <w:rFonts w:ascii="Verdana" w:hAnsi="Verdana"/>
+                      <w:color w:val="333333"/>
+                      <w:spacing w:val="4"/>
+                      <w:sz w:val="17"/>
+                      <w:szCs w:val="17"/>
+                      <w:shd w:val="clear" w:color="auto" w:fill="FFFFFF"/>
+                    </w:rPr>
+                    <w:t>Q378CHCLA3Y</w:t>
+                  </w:r>
+                </w:p>
+              </w:tc>
+              <w:tc>
+                <w:tcPr>
+                  <w:tcW w:w="2392" w:type="dxa"/>
+                </w:tcPr>
+                <w:p>
+                  <w:pPr>
+                    <w:rPr>
+                      <w:color w:val="000000"/>
+                    </w:rPr>
+                  </w:pPr>
+                  <w:r>
+                    <w:rPr>
+                      <w:color w:val="000000"/>
+                    </w:rPr>
+                    <w:t>Q40</w:t>
+                  </w:r>
+                </w:p>
+              </w:tc>
+              <w:tc>
+                <w:tcPr>
+                  <w:tcW w:w="2193" w:type="dxa"/>
+                </w:tcPr>
+                <w:p>
+                  <w:pPr>
+                    <w:rPr>
+                      <w:color w:val="000000"/>
+                    </w:rPr>
+                  </w:pPr>
+                  <w:r>
+                    <w:rPr>
+                      <w:color w:val="000000"/>
+                    </w:rPr>
+                    <w:t>Date of clinical assessment to obtain child’s age</w:t>
+                  </w:r>
+                  <w:r>
+                    <w:rPr>
+                      <w:color w:val="000000"/>
+                    </w:rPr>
+                    <w:t xml:space="preserve"> at asthma diagnosis</w:t>
+                  </w:r>
+                </w:p>
+              </w:tc>
+            </w:tr>
+            <w:tr>
+              <w:tc>
+                <w:tcPr>
+                  <w:tcW w:w="2192" w:type="dxa"/>
+                </w:tcPr>
+                <w:p>
+                  <w:pPr>
+                    <w:rPr>
+                      <w:rStyle w:val="textbluebold"/>
+                      <w:rFonts w:ascii="Verdana" w:hAnsi="Verdana"/>
+                      <w:b/>
+                      <w:bCs/>
+                      <w:color w:val="175F9B"/>
+                      <w:spacing w:val="4"/>
+                      <w:sz w:val="18"/>
+                      <w:szCs w:val="18"/>
+                    </w:rPr>
+                  </w:pPr>
+                  <w:r>
+                    <w:rPr>
+                      <w:rStyle w:val="textbluebold"/>
+                      <w:rFonts w:ascii="Verdana" w:hAnsi="Verdana"/>
+                      <w:b/>
+                      <w:bCs/>
+                      <w:color w:val="175F9B"/>
+                      <w:spacing w:val="4"/>
+                      <w:sz w:val="18"/>
+                      <w:szCs w:val="18"/>
+                    </w:rPr>
+                    <w:t xml:space="preserve">Child </w:t>
+                  </w:r>
+                  <w:r>
+                    <w:rPr>
+                      <w:rStyle w:val="textbluebold"/>
+                      <w:rFonts w:ascii="Verdana" w:hAnsi="Verdana"/>
+                      <w:b/>
+                      <w:bCs/>
+                      <w:color w:val="175F9B"/>
+                      <w:spacing w:val="4"/>
+                      <w:sz w:val="18"/>
+                      <w:szCs w:val="18"/>
+                    </w:rPr>
+                    <w:t>5 Year Clinical Assessment</w:t>
+                  </w:r>
+                </w:p>
+                <w:p>
+                  <w:pPr>
+                    <w:rPr>
+                      <w:rStyle w:val="textbluebold"/>
+                      <w:rFonts w:ascii="Verdana" w:hAnsi="Verdana"/>
+                      <w:b/>
+                      <w:bCs/>
+                      <w:color w:val="175F9B"/>
+                      <w:spacing w:val="4"/>
+                      <w:sz w:val="18"/>
+                      <w:szCs w:val="18"/>
+                    </w:rPr>
+                  </w:pPr>
+                </w:p>
+              </w:tc>
+              <w:tc>
+                <w:tcPr>
+                  <w:tcW w:w="1992" w:type="dxa"/>
+                </w:tcPr>
+                <w:p>
+                  <w:pPr>
+                    <w:rPr>
+                      <w:rStyle w:val="textbluebold"/>
+                      <w:rFonts w:ascii="Verdana" w:hAnsi="Verdana"/>
+                      <w:color w:val="333333"/>
+                      <w:spacing w:val="4"/>
+                      <w:sz w:val="17"/>
+                      <w:szCs w:val="17"/>
+                      <w:shd w:val="clear" w:color="auto" w:fill="FFFFFF"/>
+                    </w:rPr>
+                  </w:pPr>
+                  <w:r>
+                    <w:rPr>
+                      <w:rStyle w:val="textbluebold"/>
+                      <w:rFonts w:ascii="Verdana" w:hAnsi="Verdana"/>
+                      <w:color w:val="333333"/>
+                      <w:spacing w:val="4"/>
+                      <w:sz w:val="17"/>
+                      <w:szCs w:val="17"/>
+                      <w:shd w:val="clear" w:color="auto" w:fill="FFFFFF"/>
+                    </w:rPr>
+                    <w:t>Q</w:t>
+                  </w:r>
+                  <w:r>
+                    <w:rPr>
+                      <w:rStyle w:val="textbluebold"/>
+                      <w:rFonts w:ascii="Verdana" w:hAnsi="Verdana"/>
+                      <w:color w:val="333333"/>
+                      <w:spacing w:val="4"/>
+                      <w:sz w:val="17"/>
+                      <w:szCs w:val="17"/>
+                      <w:shd w:val="clear" w:color="auto" w:fill="FFFFFF"/>
+                    </w:rPr>
+                    <w:t>454</w:t>
+                  </w:r>
+                  <w:r>
+                    <w:rPr>
+                      <w:rStyle w:val="textbluebold"/>
+                      <w:rFonts w:ascii="Verdana" w:hAnsi="Verdana"/>
+                      <w:color w:val="333333"/>
+                      <w:spacing w:val="4"/>
+                      <w:sz w:val="17"/>
+                      <w:szCs w:val="17"/>
+                      <w:shd w:val="clear" w:color="auto" w:fill="FFFFFF"/>
+                    </w:rPr>
+                    <w:t>CHCLA</w:t>
+                  </w:r>
+                  <w:r>
+                    <w:rPr>
+                      <w:rStyle w:val="textbluebold"/>
+                      <w:rFonts w:ascii="Verdana" w:hAnsi="Verdana"/>
+                      <w:color w:val="333333"/>
+                      <w:spacing w:val="4"/>
+                      <w:sz w:val="17"/>
+                      <w:szCs w:val="17"/>
+                      <w:shd w:val="clear" w:color="auto" w:fill="FFFFFF"/>
+                    </w:rPr>
+                    <w:t>5</w:t>
+                  </w:r>
+                  <w:r>
+                    <w:rPr>
+                      <w:rStyle w:val="textbluebold"/>
+                      <w:rFonts w:ascii="Verdana" w:hAnsi="Verdana"/>
+                      <w:color w:val="333333"/>
+                      <w:spacing w:val="4"/>
+                      <w:sz w:val="17"/>
+                      <w:szCs w:val="17"/>
+                      <w:shd w:val="clear" w:color="auto" w:fill="FFFFFF"/>
+                    </w:rPr>
+                    <w:t>Y</w:t>
+                  </w:r>
+                </w:p>
+              </w:tc>
+              <w:tc>
+                <w:tcPr>
+                  <w:tcW w:w="2392" w:type="dxa"/>
+                </w:tcPr>
+                <w:p>
+                  <w:pPr>
+                    <w:rPr>
+                      <w:color w:val="000000"/>
+                    </w:rPr>
+                  </w:pPr>
+                  <w:r>
+                    <w:rPr>
+                      <w:color w:val="000000"/>
+                    </w:rPr>
+                    <w:t>Q49</w:t>
+                  </w:r>
+                </w:p>
+              </w:tc>
+              <w:tc>
+                <w:tcPr>
+                  <w:tcW w:w="2193" w:type="dxa"/>
+                </w:tcPr>
+                <w:p>
+                  <w:pPr>
+                    <w:rPr>
+                      <w:color w:val="000000"/>
+                    </w:rPr>
+                  </w:pPr>
+                  <w:r>
+                    <w:rPr>
+                      <w:color w:val="000000"/>
+                    </w:rPr>
+                    <w:t>Date of clinical assessment to obtain child’s age at asthma diagnosis</w:t>
                   </w:r>
                 </w:p>
               </w:tc>
@@ -3889,6 +3560,22 @@
                 <w:vertAlign w:val="superscript"/>
               </w:rPr>
             </w:pPr>
+            <w:r>
+              <w:rPr>
+                <w:color w:val="000000"/>
+                <w:vertAlign w:val="superscript"/>
+              </w:rPr>
+              <w:t xml:space="preserve">*denotes questions that include all the </w:t>
+            </w:r>
+            <w:proofErr w:type="spellStart"/>
+            <w:r>
+              <w:rPr>
+                <w:color w:val="000000"/>
+                <w:vertAlign w:val="superscript"/>
+              </w:rPr>
+              <w:t>subquestions</w:t>
+            </w:r>
+            <w:proofErr w:type="spellEnd"/>
           </w:p>
           <w:p/>
           <w:p/>
@@ -4221,35 +3908,30 @@
               <w:autoSpaceDN w:val="0"/>
               <w:adjustRightInd w:val="0"/>
             </w:pPr>
-            <w:r>
-              <w:t>Cox regression model</w:t>
-            </w:r>
-            <w:r>
-              <w:t xml:space="preserve"> </w:t>
+          </w:p>
+          <w:p>
+            <w:pPr>
+              <w:autoSpaceDE w:val="0"/>
+              <w:autoSpaceDN w:val="0"/>
+              <w:adjustRightInd w:val="0"/>
+            </w:pPr>
+            <w:r>
+              <w:t xml:space="preserve">Cox regression model </w:t>
             </w:r>
             <w:r>
               <w:t xml:space="preserve">will be used to analyze </w:t>
             </w:r>
             <w:r>
-              <w:t xml:space="preserve">the association between antibiotic exposure and </w:t>
-            </w:r>
-            <w:r>
-              <w:t>events (</w:t>
+              <w:t>the association between antibiotic exposure and events (</w:t>
             </w:r>
             <w:r>
               <w:t>Atopy + Wheeze, or A</w:t>
             </w:r>
             <w:r>
-              <w:t>sthma</w:t>
-            </w:r>
-            <w:r>
-              <w:t>)</w:t>
-            </w:r>
-            <w:r>
-              <w:t xml:space="preserve">, with </w:t>
-            </w:r>
-            <w:r>
-              <w:t xml:space="preserve">adjustment for confounders. </w:t>
+              <w:t>sthma)</w:t>
+            </w:r>
+            <w:r>
+              <w:t xml:space="preserve">, with adjustment for confounders. </w:t>
             </w:r>
           </w:p>
           <w:p>
@@ -4272,19 +3954,7 @@
               </w:rPr>
             </w:pPr>
             <w:r>
-              <w:t xml:space="preserve">Time of event is defined as the diagnosis time from </w:t>
-            </w:r>
-            <w:r>
-              <w:t>specialist-physician</w:t>
-            </w:r>
-            <w:r>
-              <w:t xml:space="preserve">. </w:t>
-            </w:r>
-            <w:r>
-              <w:t>Follow-up</w:t>
-            </w:r>
-            <w:r>
-              <w:t xml:space="preserve"> was censored at</w:t>
+              <w:t>Time of event is defined as the diagnosis time from specialist-physician. Follow-up was censored at</w:t>
             </w:r>
             <w:r>
               <w:t xml:space="preserve"> </w:t>
@@ -4296,10 +3966,7 @@
               <w:t>, death</w:t>
             </w:r>
             <w:r>
-              <w:t xml:space="preserve"> </w:t>
-            </w:r>
-            <w:r>
-              <w:t>or end of study period</w:t>
+              <w:t xml:space="preserve"> or end of study period</w:t>
             </w:r>
             <w:r>
               <w:rPr>
@@ -4329,7 +3996,13 @@
               <w:jc w:val="both"/>
             </w:pPr>
             <w:r>
-              <w:t>Antibiotics exposure is a time varying covariate, which</w:t>
+              <w:t xml:space="preserve">Antibiotics exposure is a time varying </w:t>
+            </w:r>
+            <w:r>
+              <w:t>predictor</w:t>
+            </w:r>
+            <w:r>
+              <w:t>, which</w:t>
             </w:r>
             <w:r>
               <w:t xml:space="preserve"> require</w:t>
@@ -4354,7 +4027,13 @@
               <w:jc w:val="both"/>
             </w:pPr>
             <w:r>
-              <w:t>Sub-analyses will investigate a dose-response relationship which requires the dose and type of antibiotics received over time</w:t>
+              <w:t>Sub-analyses will investiga</w:t>
+            </w:r>
+            <w:r>
+              <w:t xml:space="preserve">te a dose-response relationship, </w:t>
+            </w:r>
+            <w:r>
+              <w:t>which requires the dose and type of antibiotics received over time</w:t>
             </w:r>
           </w:p>
         </w:tc>
@@ -4433,16 +4112,8 @@
               <w:rPr>
                 <w:iCs/>
               </w:rPr>
-              <w:t xml:space="preserve">Hind </w:t>
-            </w:r>
-            <w:proofErr w:type="spellStart"/>
-            <w:r>
-              <w:rPr>
-                <w:iCs/>
-              </w:rPr>
-              <w:t>Sbihi</w:t>
-            </w:r>
-            <w:proofErr w:type="spellEnd"/>
+              <w:t>Hind Sbihi</w:t>
+            </w:r>
             <w:r>
               <w:rPr>
                 <w:iCs/>
@@ -4598,30 +4269,43 @@
                 <w:b/>
                 <w:highlight w:val="yellow"/>
               </w:rPr>
-              <w:t xml:space="preserve">Here we need to explain how this work fits within PP91 and </w:t>
-            </w:r>
-          </w:p>
-          <w:p>
-            <w:pPr>
+              <w:t xml:space="preserve">Here </w:t>
+            </w:r>
+            <w:r>
               <w:rPr>
                 <w:b/>
                 <w:highlight w:val="yellow"/>
               </w:rPr>
-            </w:pPr>
-          </w:p>
-          <w:p>
-            <w:pPr>
-              <w:rPr>
-                <w:b/>
-              </w:rPr>
-            </w:pPr>
+              <w:t xml:space="preserve">check explanation on </w:t>
+            </w:r>
             <w:r>
               <w:rPr>
                 <w:b/>
                 <w:highlight w:val="yellow"/>
               </w:rPr>
-              <w:t>how it complements a population-based linked health admin data ecological study</w:t>
-            </w:r>
+              <w:t>how</w:t>
+            </w:r>
+            <w:r>
+              <w:rPr>
+                <w:b/>
+                <w:highlight w:val="yellow"/>
+              </w:rPr>
+              <w:t xml:space="preserve"> this request/work</w:t>
+            </w:r>
+            <w:r>
+              <w:rPr>
+                <w:b/>
+                <w:highlight w:val="yellow"/>
+              </w:rPr>
+              <w:t xml:space="preserve"> fits within PP91 </w:t>
+            </w:r>
+          </w:p>
+          <w:p>
+            <w:pPr>
+              <w:rPr>
+                <w:b/>
+              </w:rPr>
+            </w:pPr>
             <w:r>
               <w:rPr>
                 <w:b/>
@@ -4630,14 +4314,36 @@
             </w:r>
           </w:p>
           <w:p>
-            <w:pPr>
-              <w:rPr>
-                <w:b/>
-              </w:rPr>
-            </w:pPr>
-            <w:r>
-              <w:t xml:space="preserve">At population level, ecological trends are found showing attributable risks (Asthma) associated with reduction in Antibiotics use. </w:t>
-            </w:r>
+            <w:r>
+              <w:t xml:space="preserve">In the context of the environmental factors affecting gut microbiome, antibiotics use is a prominent factor affecting the structure and maturity of the intestinal microbiota and subsequently the development of asthma. </w:t>
+            </w:r>
+          </w:p>
+          <w:p>
+            <w:r>
+              <w:t>Our collaborators at the BCCDC have investigated the association between antibiotics and asthma. A</w:t>
+            </w:r>
+            <w:r>
+              <w:t>t</w:t>
+            </w:r>
+            <w:r>
+              <w:t xml:space="preserve"> the</w:t>
+            </w:r>
+            <w:r>
+              <w:t xml:space="preserve"> population level, ecological trends </w:t>
+            </w:r>
+            <w:r>
+              <w:t>were</w:t>
+            </w:r>
+            <w:r>
+              <w:t xml:space="preserve"> found showing attributable risks (Asthma) associated with reduction in Antibiotics use. </w:t>
+            </w:r>
+          </w:p>
+          <w:p>
+            <w:pPr>
+              <w:rPr>
+                <w:b/>
+              </w:rPr>
+            </w:pPr>
             <w:r>
               <w:t>W</w:t>
             </w:r>
@@ -4654,11 +4360,25 @@
               <w:t xml:space="preserve">cohort </w:t>
             </w:r>
             <w:r>
-              <w:t xml:space="preserve">to explore </w:t>
-            </w:r>
-            <w:r>
-              <w:lastRenderedPageBreak/>
-              <w:t xml:space="preserve">similar observational trends. By using </w:t>
+              <w:t>to explore</w:t>
+            </w:r>
+            <w:r>
+              <w:t xml:space="preserve"> whether</w:t>
+            </w:r>
+            <w:r>
+              <w:t xml:space="preserve"> </w:t>
+            </w:r>
+            <w:r>
+              <w:t>similar observational trends</w:t>
+            </w:r>
+            <w:r>
+              <w:t xml:space="preserve"> can be replicated</w:t>
+            </w:r>
+            <w:r>
+              <w:t xml:space="preserve">. By using </w:t>
+            </w:r>
+            <w:r>
+              <w:t xml:space="preserve">the entire </w:t>
             </w:r>
             <w:r>
               <w:t xml:space="preserve">CHILD </w:t>
@@ -4670,7 +4390,13 @@
               <w:t xml:space="preserve"> </w:t>
             </w:r>
             <w:r>
-              <w:t xml:space="preserve">cohort, </w:t>
+              <w:t>cohort</w:t>
+            </w:r>
+            <w:r>
+              <w:t xml:space="preserve"> and asthma diagnosis at different ages</w:t>
+            </w:r>
+            <w:r>
+              <w:t xml:space="preserve">, </w:t>
             </w:r>
             <w:r>
               <w:t xml:space="preserve">we can increase </w:t>
@@ -4683,12 +4409,18 @@
             </w:r>
             <w:r>
               <w:t xml:space="preserve"> and adjust for </w:t>
+            </w:r>
+            <w:r>
+              <w:t xml:space="preserve">covariates and </w:t>
+            </w:r>
+            <w:r>
+              <w:t>confounders</w:t>
+            </w:r>
+            <w:r>
+              <w:t xml:space="preserve"> that an ecological study is unable to do by design</w:t>
             </w:r>
             <w:bookmarkStart w:id="0" w:name="_GoBack"/>
             <w:bookmarkEnd w:id="0"/>
-            <w:r>
-              <w:t>confounders</w:t>
-            </w:r>
             <w:r>
               <w:t>.</w:t>
             </w:r>
@@ -5070,7 +4802,17 @@
             </w:r>
           </w:p>
           <w:p/>
-          <w:p/>
+          <w:p>
+            <w:r>
+              <w:t xml:space="preserve">Antibiotics use data </w:t>
+            </w:r>
+            <w:r>
+              <w:t>up until age 1</w:t>
+            </w:r>
+            <w:r>
+              <w:t xml:space="preserve"> was provided in 2014 for the work published in Science of Translational Medicine. Expanding on this work, as outlined in PP93, we need to update the antibiotics use information to the cohort to gather information up until age 5.</w:t>
+            </w:r>
+          </w:p>
           <w:p/>
         </w:tc>
       </w:tr>
@@ -5083,8 +4825,8 @@
       </w:pPr>
     </w:p>
     <w:sectPr>
-      <w:footerReference w:type="even" r:id="rId28"/>
-      <w:footerReference w:type="default" r:id="rId29"/>
+      <w:footerReference w:type="even" r:id="rId16"/>
+      <w:footerReference w:type="default" r:id="rId17"/>
       <w:pgSz w:w="12240" w:h="15840"/>
       <w:pgMar w:top="1440" w:right="1440" w:bottom="1440" w:left="1440" w:header="720" w:footer="720" w:gutter="0"/>
       <w:cols w:space="720"/>
@@ -5095,7 +4837,7 @@
 </file>
 
 <file path=word/endnotes.xml><?xml version="1.0" encoding="utf-8"?>
-<w:endnotes xmlns:wpc="http://schemas.microsoft.com/office/word/2010/wordprocessingCanvas" xmlns:cx="http://schemas.microsoft.com/office/drawing/2014/chartex" xmlns:cx1="http://schemas.microsoft.com/office/drawing/2015/9/8/chartex" xmlns:mc="http://schemas.openxmlformats.org/markup-compatibility/2006" xmlns:o="urn:schemas-microsoft-com:office:office" xmlns:r="http://schemas.openxmlformats.org/officeDocument/2006/relationships" xmlns:m="http://schemas.openxmlformats.org/officeDocument/2006/math" xmlns:v="urn:schemas-microsoft-com:vml" xmlns:wp14="http://schemas.microsoft.com/office/word/2010/wordprocessingDrawing" xmlns:wp="http://schemas.openxmlformats.org/drawingml/2006/wordprocessingDrawing" xmlns:w10="urn:schemas-microsoft-com:office:word" xmlns:w="http://schemas.openxmlformats.org/wordprocessingml/2006/main" xmlns:w14="http://schemas.microsoft.com/office/word/2010/wordml" xmlns:w15="http://schemas.microsoft.com/office/word/2012/wordml" xmlns:w16se="http://schemas.microsoft.com/office/word/2015/wordml/symex" xmlns:wpg="http://schemas.microsoft.com/office/word/2010/wordprocessingGroup" xmlns:wpi="http://schemas.microsoft.com/office/word/2010/wordprocessingInk" xmlns:wne="http://schemas.microsoft.com/office/word/2006/wordml" xmlns:wps="http://schemas.microsoft.com/office/word/2010/wordprocessingShape" mc:Ignorable="w14 w15 w16se wp14">
+<w:endnotes xmlns:wpc="http://schemas.microsoft.com/office/word/2010/wordprocessingCanvas" xmlns:mc="http://schemas.openxmlformats.org/markup-compatibility/2006" xmlns:o="urn:schemas-microsoft-com:office:office" xmlns:r="http://schemas.openxmlformats.org/officeDocument/2006/relationships" xmlns:m="http://schemas.openxmlformats.org/officeDocument/2006/math" xmlns:v="urn:schemas-microsoft-com:vml" xmlns:wp14="http://schemas.microsoft.com/office/word/2010/wordprocessingDrawing" xmlns:wp="http://schemas.openxmlformats.org/drawingml/2006/wordprocessingDrawing" xmlns:w10="urn:schemas-microsoft-com:office:word" xmlns:w="http://schemas.openxmlformats.org/wordprocessingml/2006/main" xmlns:w14="http://schemas.microsoft.com/office/word/2010/wordml" xmlns:w15="http://schemas.microsoft.com/office/word/2012/wordml" xmlns:wpg="http://schemas.microsoft.com/office/word/2010/wordprocessingGroup" xmlns:wpi="http://schemas.microsoft.com/office/word/2010/wordprocessingInk" xmlns:wne="http://schemas.microsoft.com/office/word/2006/wordml" xmlns:wps="http://schemas.microsoft.com/office/word/2010/wordprocessingShape" mc:Ignorable="w14 w15 wp14">
   <w:endnote w:type="separator" w:id="-1">
     <w:p>
       <w:r>
@@ -5114,7 +4856,7 @@
 </file>
 
 <file path=word/footer1.xml><?xml version="1.0" encoding="utf-8"?>
-<w:ftr xmlns:wpc="http://schemas.microsoft.com/office/word/2010/wordprocessingCanvas" xmlns:cx="http://schemas.microsoft.com/office/drawing/2014/chartex" xmlns:cx1="http://schemas.microsoft.com/office/drawing/2015/9/8/chartex" xmlns:mc="http://schemas.openxmlformats.org/markup-compatibility/2006" xmlns:o="urn:schemas-microsoft-com:office:office" xmlns:r="http://schemas.openxmlformats.org/officeDocument/2006/relationships" xmlns:m="http://schemas.openxmlformats.org/officeDocument/2006/math" xmlns:v="urn:schemas-microsoft-com:vml" xmlns:wp14="http://schemas.microsoft.com/office/word/2010/wordprocessingDrawing" xmlns:wp="http://schemas.openxmlformats.org/drawingml/2006/wordprocessingDrawing" xmlns:w10="urn:schemas-microsoft-com:office:word" xmlns:w="http://schemas.openxmlformats.org/wordprocessingml/2006/main" xmlns:w14="http://schemas.microsoft.com/office/word/2010/wordml" xmlns:w15="http://schemas.microsoft.com/office/word/2012/wordml" xmlns:w16se="http://schemas.microsoft.com/office/word/2015/wordml/symex" xmlns:wpg="http://schemas.microsoft.com/office/word/2010/wordprocessingGroup" xmlns:wpi="http://schemas.microsoft.com/office/word/2010/wordprocessingInk" xmlns:wne="http://schemas.microsoft.com/office/word/2006/wordml" xmlns:wps="http://schemas.microsoft.com/office/word/2010/wordprocessingShape" mc:Ignorable="w14 w15 w16se wp14">
+<w:ftr xmlns:wpc="http://schemas.microsoft.com/office/word/2010/wordprocessingCanvas" xmlns:mc="http://schemas.openxmlformats.org/markup-compatibility/2006" xmlns:o="urn:schemas-microsoft-com:office:office" xmlns:r="http://schemas.openxmlformats.org/officeDocument/2006/relationships" xmlns:m="http://schemas.openxmlformats.org/officeDocument/2006/math" xmlns:v="urn:schemas-microsoft-com:vml" xmlns:wp14="http://schemas.microsoft.com/office/word/2010/wordprocessingDrawing" xmlns:wp="http://schemas.openxmlformats.org/drawingml/2006/wordprocessingDrawing" xmlns:w10="urn:schemas-microsoft-com:office:word" xmlns:w="http://schemas.openxmlformats.org/wordprocessingml/2006/main" xmlns:w14="http://schemas.microsoft.com/office/word/2010/wordml" xmlns:w15="http://schemas.microsoft.com/office/word/2012/wordml" xmlns:wpg="http://schemas.microsoft.com/office/word/2010/wordprocessingGroup" xmlns:wpi="http://schemas.microsoft.com/office/word/2010/wordprocessingInk" xmlns:wne="http://schemas.microsoft.com/office/word/2006/wordml" xmlns:wps="http://schemas.microsoft.com/office/word/2010/wordprocessingShape" mc:Ignorable="w14 w15 wp14">
   <w:p>
     <w:pPr>
       <w:pStyle w:val="Footer"/>
@@ -5152,7 +4894,7 @@
 </file>
 
 <file path=word/footer2.xml><?xml version="1.0" encoding="utf-8"?>
-<w:ftr xmlns:wpc="http://schemas.microsoft.com/office/word/2010/wordprocessingCanvas" xmlns:cx="http://schemas.microsoft.com/office/drawing/2014/chartex" xmlns:cx1="http://schemas.microsoft.com/office/drawing/2015/9/8/chartex" xmlns:mc="http://schemas.openxmlformats.org/markup-compatibility/2006" xmlns:o="urn:schemas-microsoft-com:office:office" xmlns:r="http://schemas.openxmlformats.org/officeDocument/2006/relationships" xmlns:m="http://schemas.openxmlformats.org/officeDocument/2006/math" xmlns:v="urn:schemas-microsoft-com:vml" xmlns:wp14="http://schemas.microsoft.com/office/word/2010/wordprocessingDrawing" xmlns:wp="http://schemas.openxmlformats.org/drawingml/2006/wordprocessingDrawing" xmlns:w10="urn:schemas-microsoft-com:office:word" xmlns:w="http://schemas.openxmlformats.org/wordprocessingml/2006/main" xmlns:w14="http://schemas.microsoft.com/office/word/2010/wordml" xmlns:w15="http://schemas.microsoft.com/office/word/2012/wordml" xmlns:w16se="http://schemas.microsoft.com/office/word/2015/wordml/symex" xmlns:wpg="http://schemas.microsoft.com/office/word/2010/wordprocessingGroup" xmlns:wpi="http://schemas.microsoft.com/office/word/2010/wordprocessingInk" xmlns:wne="http://schemas.microsoft.com/office/word/2006/wordml" xmlns:wps="http://schemas.microsoft.com/office/word/2010/wordprocessingShape" mc:Ignorable="w14 w15 w16se wp14">
+<w:ftr xmlns:wpc="http://schemas.microsoft.com/office/word/2010/wordprocessingCanvas" xmlns:mc="http://schemas.openxmlformats.org/markup-compatibility/2006" xmlns:o="urn:schemas-microsoft-com:office:office" xmlns:r="http://schemas.openxmlformats.org/officeDocument/2006/relationships" xmlns:m="http://schemas.openxmlformats.org/officeDocument/2006/math" xmlns:v="urn:schemas-microsoft-com:vml" xmlns:wp14="http://schemas.microsoft.com/office/word/2010/wordprocessingDrawing" xmlns:wp="http://schemas.openxmlformats.org/drawingml/2006/wordprocessingDrawing" xmlns:w10="urn:schemas-microsoft-com:office:word" xmlns:w="http://schemas.openxmlformats.org/wordprocessingml/2006/main" xmlns:w14="http://schemas.microsoft.com/office/word/2010/wordml" xmlns:w15="http://schemas.microsoft.com/office/word/2012/wordml" xmlns:wpg="http://schemas.microsoft.com/office/word/2010/wordprocessingGroup" xmlns:wpi="http://schemas.microsoft.com/office/word/2010/wordprocessingInk" xmlns:wne="http://schemas.microsoft.com/office/word/2006/wordml" xmlns:wps="http://schemas.microsoft.com/office/word/2010/wordprocessingShape" mc:Ignorable="w14 w15 wp14">
   <w:p>
     <w:pPr>
       <w:pStyle w:val="Footer"/>
@@ -5204,7 +4946,7 @@
 </file>
 
 <file path=word/footnotes.xml><?xml version="1.0" encoding="utf-8"?>
-<w:footnotes xmlns:wpc="http://schemas.microsoft.com/office/word/2010/wordprocessingCanvas" xmlns:cx="http://schemas.microsoft.com/office/drawing/2014/chartex" xmlns:cx1="http://schemas.microsoft.com/office/drawing/2015/9/8/chartex" xmlns:mc="http://schemas.openxmlformats.org/markup-compatibility/2006" xmlns:o="urn:schemas-microsoft-com:office:office" xmlns:r="http://schemas.openxmlformats.org/officeDocument/2006/relationships" xmlns:m="http://schemas.openxmlformats.org/officeDocument/2006/math" xmlns:v="urn:schemas-microsoft-com:vml" xmlns:wp14="http://schemas.microsoft.com/office/word/2010/wordprocessingDrawing" xmlns:wp="http://schemas.openxmlformats.org/drawingml/2006/wordprocessingDrawing" xmlns:w10="urn:schemas-microsoft-com:office:word" xmlns:w="http://schemas.openxmlformats.org/wordprocessingml/2006/main" xmlns:w14="http://schemas.microsoft.com/office/word/2010/wordml" xmlns:w15="http://schemas.microsoft.com/office/word/2012/wordml" xmlns:w16se="http://schemas.microsoft.com/office/word/2015/wordml/symex" xmlns:wpg="http://schemas.microsoft.com/office/word/2010/wordprocessingGroup" xmlns:wpi="http://schemas.microsoft.com/office/word/2010/wordprocessingInk" xmlns:wne="http://schemas.microsoft.com/office/word/2006/wordml" xmlns:wps="http://schemas.microsoft.com/office/word/2010/wordprocessingShape" mc:Ignorable="w14 w15 w16se wp14">
+<w:footnotes xmlns:wpc="http://schemas.microsoft.com/office/word/2010/wordprocessingCanvas" xmlns:mc="http://schemas.openxmlformats.org/markup-compatibility/2006" xmlns:o="urn:schemas-microsoft-com:office:office" xmlns:r="http://schemas.openxmlformats.org/officeDocument/2006/relationships" xmlns:m="http://schemas.openxmlformats.org/officeDocument/2006/math" xmlns:v="urn:schemas-microsoft-com:vml" xmlns:wp14="http://schemas.microsoft.com/office/word/2010/wordprocessingDrawing" xmlns:wp="http://schemas.openxmlformats.org/drawingml/2006/wordprocessingDrawing" xmlns:w10="urn:schemas-microsoft-com:office:word" xmlns:w="http://schemas.openxmlformats.org/wordprocessingml/2006/main" xmlns:w14="http://schemas.microsoft.com/office/word/2010/wordml" xmlns:w15="http://schemas.microsoft.com/office/word/2012/wordml" xmlns:wpg="http://schemas.microsoft.com/office/word/2010/wordprocessingGroup" xmlns:wpi="http://schemas.microsoft.com/office/word/2010/wordprocessingInk" xmlns:wne="http://schemas.microsoft.com/office/word/2006/wordml" xmlns:wps="http://schemas.microsoft.com/office/word/2010/wordprocessingShape" mc:Ignorable="w14 w15 wp14">
   <w:footnote w:type="separator" w:id="-1">
     <w:p>
       <w:r>
@@ -5223,7 +4965,7 @@
 </file>
 
 <file path=word/numbering.xml><?xml version="1.0" encoding="utf-8"?>
-<w:numbering xmlns:wpc="http://schemas.microsoft.com/office/word/2010/wordprocessingCanvas" xmlns:cx="http://schemas.microsoft.com/office/drawing/2014/chartex" xmlns:cx1="http://schemas.microsoft.com/office/drawing/2015/9/8/chartex" xmlns:mc="http://schemas.openxmlformats.org/markup-compatibility/2006" xmlns:o="urn:schemas-microsoft-com:office:office" xmlns:r="http://schemas.openxmlformats.org/officeDocument/2006/relationships" xmlns:m="http://schemas.openxmlformats.org/officeDocument/2006/math" xmlns:v="urn:schemas-microsoft-com:vml" xmlns:wp14="http://schemas.microsoft.com/office/word/2010/wordprocessingDrawing" xmlns:wp="http://schemas.openxmlformats.org/drawingml/2006/wordprocessingDrawing" xmlns:w10="urn:schemas-microsoft-com:office:word" xmlns:w="http://schemas.openxmlformats.org/wordprocessingml/2006/main" xmlns:w14="http://schemas.microsoft.com/office/word/2010/wordml" xmlns:w15="http://schemas.microsoft.com/office/word/2012/wordml" xmlns:w16se="http://schemas.microsoft.com/office/word/2015/wordml/symex" xmlns:wpg="http://schemas.microsoft.com/office/word/2010/wordprocessingGroup" xmlns:wpi="http://schemas.microsoft.com/office/word/2010/wordprocessingInk" xmlns:wne="http://schemas.microsoft.com/office/word/2006/wordml" xmlns:wps="http://schemas.microsoft.com/office/word/2010/wordprocessingShape" mc:Ignorable="w14 w15 w16se wp14">
+<w:numbering xmlns:wpc="http://schemas.microsoft.com/office/word/2010/wordprocessingCanvas" xmlns:mc="http://schemas.openxmlformats.org/markup-compatibility/2006" xmlns:o="urn:schemas-microsoft-com:office:office" xmlns:r="http://schemas.openxmlformats.org/officeDocument/2006/relationships" xmlns:m="http://schemas.openxmlformats.org/officeDocument/2006/math" xmlns:v="urn:schemas-microsoft-com:vml" xmlns:wp14="http://schemas.microsoft.com/office/word/2010/wordprocessingDrawing" xmlns:wp="http://schemas.openxmlformats.org/drawingml/2006/wordprocessingDrawing" xmlns:w10="urn:schemas-microsoft-com:office:word" xmlns:w="http://schemas.openxmlformats.org/wordprocessingml/2006/main" xmlns:w14="http://schemas.microsoft.com/office/word/2010/wordml" xmlns:w15="http://schemas.microsoft.com/office/word/2012/wordml" xmlns:wpg="http://schemas.microsoft.com/office/word/2010/wordprocessingGroup" xmlns:wpi="http://schemas.microsoft.com/office/word/2010/wordprocessingInk" xmlns:wne="http://schemas.microsoft.com/office/word/2006/wordml" xmlns:wps="http://schemas.microsoft.com/office/word/2010/wordprocessingShape" mc:Ignorable="w14 w15 wp14">
   <w:abstractNum w:abstractNumId="0" w15:restartNumberingAfterBreak="0">
     <w:nsid w:val="081A77FB"/>
     <w:multiLevelType w:val="hybridMultilevel"/>
@@ -6433,7 +6175,7 @@
 </file>
 
 <file path=word/styles.xml><?xml version="1.0" encoding="utf-8"?>
-<w:styles xmlns:mc="http://schemas.openxmlformats.org/markup-compatibility/2006" xmlns:r="http://schemas.openxmlformats.org/officeDocument/2006/relationships" xmlns:w="http://schemas.openxmlformats.org/wordprocessingml/2006/main" xmlns:w14="http://schemas.microsoft.com/office/word/2010/wordml" xmlns:w15="http://schemas.microsoft.com/office/word/2012/wordml" xmlns:w16se="http://schemas.microsoft.com/office/word/2015/wordml/symex" mc:Ignorable="w14 w15 w16se">
+<w:styles xmlns:mc="http://schemas.openxmlformats.org/markup-compatibility/2006" xmlns:r="http://schemas.openxmlformats.org/officeDocument/2006/relationships" xmlns:w="http://schemas.openxmlformats.org/wordprocessingml/2006/main" xmlns:w14="http://schemas.microsoft.com/office/word/2010/wordml" xmlns:w15="http://schemas.microsoft.com/office/word/2012/wordml" mc:Ignorable="w14 w15">
   <w:docDefaults>
     <w:rPrDefault>
       <w:rPr>
@@ -7175,7 +6917,7 @@
 </file>
 
 <file path=customXml/itemProps1.xml><?xml version="1.0" encoding="utf-8"?>
-<ds:datastoreItem xmlns:ds="http://schemas.openxmlformats.org/officeDocument/2006/customXml" ds:itemID="{A39CC3B3-A025-4CED-A5FC-2AD2CD7821F5}">
+<ds:datastoreItem xmlns:ds="http://schemas.openxmlformats.org/officeDocument/2006/customXml" ds:itemID="{B4E3E517-5FD3-4FF9-908E-D6537984F700}">
   <ds:schemaRefs>
     <ds:schemaRef ds:uri="http://schemas.openxmlformats.org/officeDocument/2006/bibliography"/>
   </ds:schemaRefs>

</xml_diff>